<commit_message>
Están metidos los cambios hasta ahora
entan puestas las tablas, los actores, falta poner los requisitos los casos de uso y los diagramas
</commit_message>
<xml_diff>
--- a/Repositorio/Proyecto/GrpL_MEP_180922_MemoriaProyecto_1.0.docx
+++ b/Repositorio/Proyecto/GrpL_MEP_180922_MemoriaProyecto_1.0.docx
@@ -562,7 +562,6 @@
                                   </w:rPr>
                                   <w:t xml:space="preserve">para la organización </w:t>
                                 </w:r>
-                                <w:proofErr w:type="spellStart"/>
                                 <w:r>
                                   <w:rPr>
                                     <w:b/>
@@ -573,7 +572,6 @@
                                   <w:t>EjoSL</w:t>
                                 </w:r>
                                 <w:bookmarkEnd w:id="0"/>
-                                <w:proofErr w:type="spellEnd"/>
                               </w:p>
                             </w:txbxContent>
                           </wps:txbx>
@@ -683,7 +681,6 @@
                             </w:rPr>
                             <w:t xml:space="preserve">para la organización </w:t>
                           </w:r>
-                          <w:proofErr w:type="spellStart"/>
                           <w:r>
                             <w:rPr>
                               <w:b/>
@@ -694,7 +691,6 @@
                             <w:t>EjoSL</w:t>
                           </w:r>
                           <w:bookmarkEnd w:id="1"/>
-                          <w:proofErr w:type="spellEnd"/>
                         </w:p>
                       </w:txbxContent>
                     </v:textbox>
@@ -11617,7 +11613,14 @@
                 <w:rFonts w:ascii="Arial" w:hAnsi="Arial" w:cs="Arial"/>
                 <w:bCs/>
               </w:rPr>
-              <w:t>vital</w:t>
+              <w:t>V</w:t>
+            </w:r>
+            <w:r>
+              <w:rPr>
+                <w:rFonts w:ascii="Arial" w:hAnsi="Arial" w:cs="Arial"/>
+                <w:bCs/>
+              </w:rPr>
+              <w:t>ital</w:t>
             </w:r>
           </w:p>
         </w:tc>
@@ -12137,7 +12140,14 @@
                 <w:rFonts w:ascii="Arial" w:hAnsi="Arial" w:cs="Arial"/>
                 <w:bCs/>
               </w:rPr>
-              <w:t>vital</w:t>
+              <w:t>V</w:t>
+            </w:r>
+            <w:r>
+              <w:rPr>
+                <w:rFonts w:ascii="Arial" w:hAnsi="Arial" w:cs="Arial"/>
+                <w:bCs/>
+              </w:rPr>
+              <w:t>ital</w:t>
             </w:r>
           </w:p>
         </w:tc>
@@ -12680,7 +12690,14 @@
                 <w:rFonts w:ascii="Arial" w:hAnsi="Arial" w:cs="Arial"/>
                 <w:bCs/>
               </w:rPr>
-              <w:t>vital</w:t>
+              <w:t>V</w:t>
+            </w:r>
+            <w:r>
+              <w:rPr>
+                <w:rFonts w:ascii="Arial" w:hAnsi="Arial" w:cs="Arial"/>
+                <w:bCs/>
+              </w:rPr>
+              <w:t>ital</w:t>
             </w:r>
           </w:p>
         </w:tc>
@@ -12762,7 +12779,11 @@
       </w:tr>
     </w:tbl>
     <w:p/>
-    <w:p/>
+    <w:p>
+      <w:r>
+        <w:t xml:space="preserve"> </w:t>
+      </w:r>
+    </w:p>
     <w:p/>
     <w:tbl>
       <w:tblPr>
@@ -13209,7 +13230,14 @@
                 <w:rFonts w:ascii="Arial" w:hAnsi="Arial" w:cs="Arial"/>
                 <w:bCs/>
               </w:rPr>
-              <w:t>vital</w:t>
+              <w:t>V</w:t>
+            </w:r>
+            <w:r>
+              <w:rPr>
+                <w:rFonts w:ascii="Arial" w:hAnsi="Arial" w:cs="Arial"/>
+                <w:bCs/>
+              </w:rPr>
+              <w:t>ital</w:t>
             </w:r>
           </w:p>
         </w:tc>
@@ -13770,7 +13798,14 @@
                 <w:rFonts w:ascii="Arial" w:hAnsi="Arial" w:cs="Arial"/>
                 <w:bCs/>
               </w:rPr>
-              <w:t>vital</w:t>
+              <w:t>V</w:t>
+            </w:r>
+            <w:r>
+              <w:rPr>
+                <w:rFonts w:ascii="Arial" w:hAnsi="Arial" w:cs="Arial"/>
+                <w:bCs/>
+              </w:rPr>
+              <w:t>ital</w:t>
             </w:r>
           </w:p>
         </w:tc>
@@ -14281,7 +14316,13 @@
               <w:rPr>
                 <w:rFonts w:ascii="Arial" w:hAnsi="Arial" w:cs="Arial"/>
               </w:rPr>
-              <w:t>importante</w:t>
+              <w:t>I</w:t>
+            </w:r>
+            <w:r>
+              <w:rPr>
+                <w:rFonts w:ascii="Arial" w:hAnsi="Arial" w:cs="Arial"/>
+              </w:rPr>
+              <w:t>mportante</w:t>
             </w:r>
           </w:p>
         </w:tc>
@@ -14787,7 +14828,14 @@
                 <w:rFonts w:ascii="Arial" w:hAnsi="Arial" w:cs="Arial"/>
                 <w:bCs/>
               </w:rPr>
-              <w:t>vital</w:t>
+              <w:t>V</w:t>
+            </w:r>
+            <w:r>
+              <w:rPr>
+                <w:rFonts w:ascii="Arial" w:hAnsi="Arial" w:cs="Arial"/>
+                <w:bCs/>
+              </w:rPr>
+              <w:t>ital</w:t>
             </w:r>
           </w:p>
         </w:tc>
@@ -15305,7 +15353,14 @@
                 <w:rFonts w:ascii="Arial" w:hAnsi="Arial" w:cs="Arial"/>
                 <w:bCs/>
               </w:rPr>
-              <w:t>vital</w:t>
+              <w:t>V</w:t>
+            </w:r>
+            <w:r>
+              <w:rPr>
+                <w:rFonts w:ascii="Arial" w:hAnsi="Arial" w:cs="Arial"/>
+                <w:bCs/>
+              </w:rPr>
+              <w:t>ital</w:t>
             </w:r>
           </w:p>
         </w:tc>
@@ -15812,7 +15867,14 @@
                 <w:rFonts w:ascii="Arial" w:hAnsi="Arial" w:cs="Arial"/>
                 <w:bCs/>
               </w:rPr>
-              <w:t>vital</w:t>
+              <w:t>V</w:t>
+            </w:r>
+            <w:r>
+              <w:rPr>
+                <w:rFonts w:ascii="Arial" w:hAnsi="Arial" w:cs="Arial"/>
+                <w:bCs/>
+              </w:rPr>
+              <w:t>ital</w:t>
             </w:r>
           </w:p>
         </w:tc>
@@ -16850,6 +16912,16 @@
               <w:jc w:val="center"/>
               <w:rPr>
                 <w:rFonts w:ascii="Arial" w:hAnsi="Arial" w:cs="Arial"/>
+                <w:bCs/>
+              </w:rPr>
+            </w:pPr>
+          </w:p>
+          <w:p>
+            <w:pPr>
+              <w:spacing w:after="0" w:line="240" w:lineRule="auto"/>
+              <w:jc w:val="center"/>
+              <w:rPr>
+                <w:rFonts w:ascii="Arial" w:hAnsi="Arial" w:cs="Arial"/>
               </w:rPr>
             </w:pPr>
             <w:r>
@@ -18728,19 +18800,7 @@
               <w:rPr>
                 <w:rFonts w:ascii="Arial" w:hAnsi="Arial" w:cs="Arial"/>
               </w:rPr>
-              <w:t>ofrecer al cliente puntos de carga para sus dispositivos, así como una conexión a internet funcional, software de entretenimiento y</w:t>
-            </w:r>
-            <w:r>
-              <w:rPr>
-                <w:rFonts w:ascii="Arial" w:hAnsi="Arial" w:cs="Arial"/>
-              </w:rPr>
-              <w:t xml:space="preserve"> </w:t>
-            </w:r>
-            <w:r>
-              <w:rPr>
-                <w:rFonts w:ascii="Arial" w:hAnsi="Arial" w:cs="Arial"/>
-              </w:rPr>
-              <w:t>un portal a la web desde la Tablet de cada mesa.</w:t>
+              <w:t>ofrecer al cliente puntos de carga para sus dispositivos, así como una conexión a internet funcional, software de entretenimiento y un portal a la web desde la Tablet de cada mesa.</w:t>
             </w:r>
           </w:p>
         </w:tc>
@@ -18795,13 +18855,7 @@
               <w:rPr>
                 <w:rFonts w:ascii="Arial" w:hAnsi="Arial" w:cs="Arial"/>
               </w:rPr>
-              <w:t xml:space="preserve">objetivo se considerará cumplido si, luego de poner el sistema en funcionamiento, </w:t>
-            </w:r>
-            <w:r>
-              <w:rPr>
-                <w:rFonts w:ascii="Arial" w:hAnsi="Arial" w:cs="Arial"/>
-              </w:rPr>
-              <w:t>el cliente usa y se siente entretenido con las medidas implantadas en el sistema</w:t>
+              <w:t>objetivo se considerará cumplido si, luego de poner el sistema en funcionamiento, el cliente usa y se siente entretenido con las medidas implantadas en el sistema</w:t>
             </w:r>
           </w:p>
         </w:tc>
@@ -19275,9 +19329,19 @@
           <w:sz w:val="25"/>
           <w:szCs w:val="25"/>
         </w:rPr>
-        <w:t xml:space="preserve">Nombre: </w:t>
-      </w:r>
-      <w:bookmarkStart w:id="88" w:name="_Hlk525493342"/>
+        <w:t>N</w:t>
+      </w:r>
+      <w:bookmarkStart w:id="88" w:name="_GoBack"/>
+      <w:bookmarkEnd w:id="88"/>
+      <w:r>
+        <w:rPr>
+          <w:b/>
+          <w:sz w:val="25"/>
+          <w:szCs w:val="25"/>
+        </w:rPr>
+        <w:t xml:space="preserve">ombre: </w:t>
+      </w:r>
+      <w:bookmarkStart w:id="89" w:name="_Hlk525493342"/>
       <w:r>
         <w:rPr>
           <w:sz w:val="25"/>
@@ -19285,7 +19349,7 @@
         </w:rPr>
         <w:t>instalación eléctrica en local</w:t>
       </w:r>
-      <w:bookmarkEnd w:id="88"/>
+      <w:bookmarkEnd w:id="89"/>
     </w:p>
     <w:p>
       <w:pPr>
@@ -19312,7 +19376,7 @@
         </w:rPr>
         <w:t xml:space="preserve"> </w:t>
       </w:r>
-      <w:bookmarkStart w:id="89" w:name="_Hlk525493361"/>
+      <w:bookmarkStart w:id="90" w:name="_Hlk525493361"/>
       <w:r>
         <w:rPr>
           <w:sz w:val="25"/>
@@ -19320,7 +19384,7 @@
         </w:rPr>
         <w:t>la instalación eléctrica de elementos tecnológicos en el local para soportar todas las funcionalidades de terminal informativo en las mesas, conexiones físicas o inalámbricas entre cocinas y camareros, etc.</w:t>
       </w:r>
-      <w:bookmarkEnd w:id="89"/>
+      <w:bookmarkEnd w:id="90"/>
     </w:p>
     <w:p>
       <w:pPr>
@@ -19417,7 +19481,7 @@
         </w:rPr>
         <w:t xml:space="preserve">Nombre: </w:t>
       </w:r>
-      <w:bookmarkStart w:id="90" w:name="_Hlk525493368"/>
+      <w:bookmarkStart w:id="91" w:name="_Hlk525493368"/>
       <w:r>
         <w:rPr>
           <w:sz w:val="25"/>
@@ -19425,7 +19489,7 @@
         </w:rPr>
         <w:t>Diseño de la estética del local</w:t>
       </w:r>
-      <w:bookmarkEnd w:id="90"/>
+      <w:bookmarkEnd w:id="91"/>
     </w:p>
     <w:p>
       <w:pPr>
@@ -19452,7 +19516,7 @@
         </w:rPr>
         <w:t xml:space="preserve"> </w:t>
       </w:r>
-      <w:bookmarkStart w:id="91" w:name="_Hlk525493383"/>
+      <w:bookmarkStart w:id="92" w:name="_Hlk525493383"/>
       <w:r>
         <w:rPr>
           <w:sz w:val="25"/>
@@ -19460,7 +19524,7 @@
         </w:rPr>
         <w:t>creación de una estética de corte tecnológico y futurista para el local que implique todo tipo de elementos estéticos.</w:t>
       </w:r>
-      <w:bookmarkEnd w:id="91"/>
+      <w:bookmarkEnd w:id="92"/>
     </w:p>
     <w:p>
       <w:pPr>
@@ -19557,7 +19621,7 @@
         </w:rPr>
         <w:t xml:space="preserve">Nombre: </w:t>
       </w:r>
-      <w:bookmarkStart w:id="92" w:name="_Hlk525493391"/>
+      <w:bookmarkStart w:id="93" w:name="_Hlk525493391"/>
       <w:r>
         <w:rPr>
           <w:sz w:val="25"/>
@@ -19565,7 +19629,7 @@
         </w:rPr>
         <w:t xml:space="preserve">Puesta a disposición de los clientes las aplicaciones </w:t>
       </w:r>
-      <w:bookmarkEnd w:id="92"/>
+      <w:bookmarkEnd w:id="93"/>
     </w:p>
     <w:p>
       <w:pPr>
@@ -19593,7 +19657,7 @@
         </w:rPr>
         <w:t xml:space="preserve"> </w:t>
       </w:r>
-      <w:bookmarkStart w:id="93" w:name="_Hlk525493404"/>
+      <w:bookmarkStart w:id="94" w:name="_Hlk525493404"/>
       <w:r>
         <w:rPr>
           <w:sz w:val="25"/>
@@ -19601,7 +19665,7 @@
         </w:rPr>
         <w:t>permitir a los futuros usuarios de las aplicaciones desarrolladas en el marco de este proyecto que accedan a ellas y las descarguen; por ejemplo, a través de una tienda oficial</w:t>
       </w:r>
-      <w:bookmarkEnd w:id="93"/>
+      <w:bookmarkEnd w:id="94"/>
       <w:r>
         <w:rPr>
           <w:sz w:val="25"/>
@@ -19705,7 +19769,7 @@
         </w:rPr>
         <w:t xml:space="preserve">Nombre: </w:t>
       </w:r>
-      <w:bookmarkStart w:id="94" w:name="_Hlk525493413"/>
+      <w:bookmarkStart w:id="95" w:name="_Hlk525493413"/>
       <w:r>
         <w:rPr>
           <w:sz w:val="25"/>
@@ -19713,7 +19777,7 @@
         </w:rPr>
         <w:t>Obtención de las especificaciones para comunicación con proveedores</w:t>
       </w:r>
-      <w:bookmarkEnd w:id="94"/>
+      <w:bookmarkEnd w:id="95"/>
     </w:p>
     <w:p>
       <w:pPr>
@@ -19747,7 +19811,7 @@
         </w:rPr>
         <w:t xml:space="preserve">la obtención de los distintos requisitos </w:t>
       </w:r>
-      <w:bookmarkStart w:id="95" w:name="_Hlk525493430"/>
+      <w:bookmarkStart w:id="96" w:name="_Hlk525493430"/>
       <w:r>
         <w:rPr>
           <w:sz w:val="25"/>
@@ -19755,7 +19819,7 @@
         </w:rPr>
         <w:t>para que el sistema desarrollado en su área de gestión de proveedores y sus productos mediante la comunicación con aplicaciones propias de estos</w:t>
       </w:r>
-      <w:bookmarkEnd w:id="95"/>
+      <w:bookmarkEnd w:id="96"/>
       <w:r>
         <w:rPr>
           <w:sz w:val="25"/>
@@ -19904,14 +19968,14 @@
           <w:numId w:val="1"/>
         </w:numPr>
       </w:pPr>
-      <w:bookmarkStart w:id="96" w:name="_Toc525486362"/>
+      <w:bookmarkStart w:id="97" w:name="_Toc525486362"/>
       <w:r>
         <w:t>Restricciones del proyect</w:t>
       </w:r>
       <w:r>
         <w:t>o.</w:t>
       </w:r>
-      <w:bookmarkEnd w:id="96"/>
+      <w:bookmarkEnd w:id="97"/>
     </w:p>
     <w:p>
       <w:pPr>
@@ -19999,7 +20063,7 @@
         </w:rPr>
         <w:t xml:space="preserve"> </w:t>
       </w:r>
-      <w:bookmarkStart w:id="97" w:name="_Hlk525494290"/>
+      <w:bookmarkStart w:id="98" w:name="_Hlk525494290"/>
       <w:r>
         <w:rPr>
           <w:sz w:val="25"/>
@@ -20014,7 +20078,7 @@
         </w:rPr>
         <w:t>.</w:t>
       </w:r>
-      <w:bookmarkEnd w:id="97"/>
+      <w:bookmarkEnd w:id="98"/>
     </w:p>
     <w:p>
       <w:pPr>
@@ -20049,7 +20113,7 @@
         </w:rPr>
         <w:t xml:space="preserve"> </w:t>
       </w:r>
-      <w:bookmarkStart w:id="98" w:name="_Hlk525494326"/>
+      <w:bookmarkStart w:id="99" w:name="_Hlk525494326"/>
       <w:r>
         <w:rPr>
           <w:sz w:val="25"/>
@@ -20073,7 +20137,7 @@
         </w:rPr>
         <w:t xml:space="preserve">. Estará disponible inversión adicional de 20.000 € a modo de sobrecoste adecuadamente justificado. </w:t>
       </w:r>
-      <w:bookmarkEnd w:id="98"/>
+      <w:bookmarkEnd w:id="99"/>
     </w:p>
     <w:p>
       <w:pPr>
@@ -20221,7 +20285,7 @@
           <w:b/>
         </w:rPr>
       </w:pPr>
-      <w:bookmarkStart w:id="99" w:name="_Hlk525493466"/>
+      <w:bookmarkStart w:id="100" w:name="_Hlk525493466"/>
       <w:r>
         <w:rPr>
           <w:sz w:val="25"/>
@@ -20717,7 +20781,7 @@
         <w:t xml:space="preserve">. </w:t>
       </w:r>
     </w:p>
-    <w:bookmarkEnd w:id="99"/>
+    <w:bookmarkEnd w:id="100"/>
     <w:p>
       <w:pPr>
         <w:pStyle w:val="Prrafodelista"/>
@@ -21127,14 +21191,14 @@
           <w:numId w:val="1"/>
         </w:numPr>
       </w:pPr>
-      <w:bookmarkStart w:id="100" w:name="_Toc525486363"/>
+      <w:bookmarkStart w:id="101" w:name="_Toc525486363"/>
       <w:r>
         <w:t>Supuestos del proyecto</w:t>
       </w:r>
       <w:r>
         <w:t>.</w:t>
       </w:r>
-      <w:bookmarkEnd w:id="100"/>
+      <w:bookmarkEnd w:id="101"/>
     </w:p>
     <w:p>
       <w:pPr>
@@ -22277,14 +22341,14 @@
           <w:numId w:val="1"/>
         </w:numPr>
       </w:pPr>
-      <w:bookmarkStart w:id="101" w:name="_Toc525486364"/>
+      <w:bookmarkStart w:id="102" w:name="_Toc525486364"/>
       <w:r>
         <w:t>Propuesta de solución</w:t>
       </w:r>
       <w:r>
         <w:t>.</w:t>
       </w:r>
-      <w:bookmarkEnd w:id="101"/>
+      <w:bookmarkEnd w:id="102"/>
     </w:p>
     <w:p>
       <w:pPr>
@@ -22323,14 +22387,14 @@
           <w:numId w:val="1"/>
         </w:numPr>
       </w:pPr>
-      <w:bookmarkStart w:id="102" w:name="_Toc525486365"/>
+      <w:bookmarkStart w:id="103" w:name="_Toc525486365"/>
       <w:r>
         <w:t>Descripción del alcance del producto</w:t>
       </w:r>
       <w:r>
         <w:t>.</w:t>
       </w:r>
-      <w:bookmarkEnd w:id="102"/>
+      <w:bookmarkEnd w:id="103"/>
     </w:p>
     <w:p>
       <w:pPr>
@@ -22342,7 +22406,7 @@
           <w:szCs w:val="25"/>
         </w:rPr>
       </w:pPr>
-      <w:bookmarkStart w:id="103" w:name="_Hlk525493155"/>
+      <w:bookmarkStart w:id="104" w:name="_Hlk525493155"/>
       <w:r>
         <w:rPr>
           <w:sz w:val="25"/>
@@ -22613,7 +22677,7 @@
         </w:rPr>
         <w:t>Un diseño futurista y marcadamente tecnológico de la interfaz de usuario de las aplicaciones y módulos integrados dentro del sistema a construir.</w:t>
       </w:r>
-      <w:bookmarkEnd w:id="103"/>
+      <w:bookmarkEnd w:id="104"/>
     </w:p>
     <w:p/>
     <w:p>
@@ -22624,7 +22688,7 @@
           <w:numId w:val="1"/>
         </w:numPr>
       </w:pPr>
-      <w:bookmarkStart w:id="104" w:name="_Toc525486366"/>
+      <w:bookmarkStart w:id="105" w:name="_Toc525486366"/>
       <w:r>
         <w:t>Entregables del proyect</w:t>
       </w:r>
@@ -22634,7 +22698,7 @@
       <w:r>
         <w:t>.</w:t>
       </w:r>
-      <w:bookmarkEnd w:id="104"/>
+      <w:bookmarkEnd w:id="105"/>
     </w:p>
     <w:p>
       <w:pPr>
@@ -22645,7 +22709,7 @@
           <w:szCs w:val="25"/>
         </w:rPr>
       </w:pPr>
-      <w:bookmarkStart w:id="105" w:name="_Hlk525493507"/>
+      <w:bookmarkStart w:id="106" w:name="_Hlk525493507"/>
       <w:r>
         <w:rPr>
           <w:sz w:val="25"/>
@@ -22676,7 +22740,7 @@
         </w:rPr>
         <w:t xml:space="preserve"> Por lo tanto, los entregables serán:</w:t>
       </w:r>
-      <w:bookmarkEnd w:id="105"/>
+      <w:bookmarkEnd w:id="106"/>
     </w:p>
     <w:p>
       <w:pPr>
@@ -23061,14 +23125,14 @@
           <w:numId w:val="1"/>
         </w:numPr>
       </w:pPr>
-      <w:bookmarkStart w:id="106" w:name="_Toc525486367"/>
+      <w:bookmarkStart w:id="107" w:name="_Toc525486367"/>
       <w:r>
         <w:t>Criterios de aceptación del producto</w:t>
       </w:r>
       <w:r>
         <w:t>.</w:t>
       </w:r>
-      <w:bookmarkEnd w:id="106"/>
+      <w:bookmarkEnd w:id="107"/>
     </w:p>
     <w:p>
       <w:pPr>
@@ -24432,14 +24496,14 @@
           <w:numId w:val="1"/>
         </w:numPr>
       </w:pPr>
-      <w:bookmarkStart w:id="107" w:name="_Toc525486368"/>
+      <w:bookmarkStart w:id="108" w:name="_Toc525486368"/>
       <w:r>
         <w:t>Diagramas del sistema</w:t>
       </w:r>
       <w:r>
         <w:t>.</w:t>
       </w:r>
-      <w:bookmarkEnd w:id="107"/>
+      <w:bookmarkEnd w:id="108"/>
     </w:p>
     <w:p>
       <w:pPr>
@@ -24625,14 +24689,14 @@
           <w:numId w:val="1"/>
         </w:numPr>
       </w:pPr>
-      <w:bookmarkStart w:id="108" w:name="_Toc525486369"/>
+      <w:bookmarkStart w:id="109" w:name="_Toc525486369"/>
       <w:r>
         <w:t>Catálogo de requisitos del sistema</w:t>
       </w:r>
       <w:r>
         <w:t>.</w:t>
       </w:r>
-      <w:bookmarkEnd w:id="108"/>
+      <w:bookmarkEnd w:id="109"/>
     </w:p>
     <w:p/>
     <w:p>
@@ -24688,10 +24752,7 @@
         <w:t xml:space="preserve">l alcance del proyecto. Estos serán clasificados según sean funcionales, no funcionales y de información. Posteriormente se realizará la matriz de trazabilidad con los mismos. </w:t>
       </w:r>
     </w:p>
-    <w:p>
-      <w:bookmarkStart w:id="109" w:name="_GoBack"/>
-      <w:bookmarkEnd w:id="109"/>
-    </w:p>
+    <w:p/>
     <w:p>
       <w:pPr>
         <w:pStyle w:val="Ttulo2"/>
@@ -24719,13 +24780,826 @@
           <w:szCs w:val="23"/>
         </w:rPr>
       </w:pPr>
-      <w:r>
+    </w:p>
+    <w:p>
+      <w:pPr>
+        <w:pStyle w:val="Sinespaciado1"/>
+        <w:spacing w:after="240"/>
+        <w:ind w:left="360" w:firstLine="0"/>
         <w:rPr>
           <w:sz w:val="24"/>
           <w:szCs w:val="23"/>
         </w:rPr>
-        <w:t xml:space="preserve">En el </w:t>
-      </w:r>
+      </w:pPr>
+      <w:r>
+        <w:rPr>
+          <w:sz w:val="24"/>
+          <w:szCs w:val="23"/>
+        </w:rPr>
+        <w:t>En el siguiente apartado se especificarán los requisitos de información del proyecto cada uno identificado con un código unívoco.</w:t>
+      </w:r>
+    </w:p>
+    <w:p>
+      <w:pPr>
+        <w:pStyle w:val="Sinespaciado1"/>
+        <w:spacing w:after="240"/>
+        <w:ind w:left="360" w:firstLine="0"/>
+        <w:rPr>
+          <w:sz w:val="24"/>
+          <w:szCs w:val="23"/>
+        </w:rPr>
+      </w:pPr>
+    </w:p>
+    <w:p>
+      <w:pPr>
+        <w:pStyle w:val="Sinespaciado1"/>
+        <w:spacing w:after="240"/>
+        <w:ind w:left="360" w:firstLine="0"/>
+        <w:rPr>
+          <w:sz w:val="24"/>
+          <w:szCs w:val="23"/>
+        </w:rPr>
+      </w:pPr>
+    </w:p>
+    <w:p/>
+    <w:tbl>
+      <w:tblPr>
+        <w:tblpPr w:leftFromText="142" w:rightFromText="142" w:vertAnchor="text" w:horzAnchor="margin" w:tblpY="25"/>
+        <w:tblOverlap w:val="never"/>
+        <w:tblW w:w="8766" w:type="dxa"/>
+        <w:tblBorders>
+          <w:top w:val="single" w:sz="18" w:space="0" w:color="4F81BD"/>
+          <w:left w:val="single" w:sz="18" w:space="0" w:color="4F81BD"/>
+          <w:bottom w:val="single" w:sz="18" w:space="0" w:color="4F81BD"/>
+          <w:right w:val="single" w:sz="18" w:space="0" w:color="4F81BD"/>
+          <w:insideH w:val="single" w:sz="2" w:space="0" w:color="4F81BD"/>
+        </w:tblBorders>
+        <w:tblLook w:val="04A0" w:firstRow="1" w:lastRow="0" w:firstColumn="1" w:lastColumn="0" w:noHBand="0" w:noVBand="1"/>
+      </w:tblPr>
+      <w:tblGrid>
+        <w:gridCol w:w="1708"/>
+        <w:gridCol w:w="2570"/>
+        <w:gridCol w:w="2795"/>
+        <w:gridCol w:w="1693"/>
+      </w:tblGrid>
+      <w:tr>
+        <w:trPr>
+          <w:tblHeader/>
+        </w:trPr>
+        <w:tc>
+          <w:tcPr>
+            <w:tcW w:w="1708" w:type="dxa"/>
+            <w:shd w:val="clear" w:color="auto" w:fill="4F81BD"/>
+          </w:tcPr>
+          <w:p>
+            <w:pPr>
+              <w:spacing w:after="0" w:line="240" w:lineRule="auto"/>
+              <w:rPr>
+                <w:rFonts w:ascii="Arial" w:hAnsi="Arial" w:cs="Arial"/>
+                <w:color w:val="FFFFFF"/>
+              </w:rPr>
+            </w:pPr>
+            <w:r>
+              <w:rPr>
+                <w:rFonts w:ascii="Arial" w:hAnsi="Arial" w:cs="Arial"/>
+                <w:color w:val="FFFFFF"/>
+              </w:rPr>
+              <w:lastRenderedPageBreak/>
+              <w:t>IRQ</w:t>
+            </w:r>
+            <w:r>
+              <w:rPr>
+                <w:rFonts w:ascii="Arial" w:hAnsi="Arial" w:cs="Arial"/>
+                <w:color w:val="FFFFFF"/>
+              </w:rPr>
+              <w:t>-000</w:t>
+            </w:r>
+            <w:r>
+              <w:rPr>
+                <w:rFonts w:ascii="Arial" w:hAnsi="Arial" w:cs="Arial"/>
+                <w:color w:val="FFFFFF"/>
+              </w:rPr>
+              <w:t>1</w:t>
+            </w:r>
+          </w:p>
+        </w:tc>
+        <w:tc>
+          <w:tcPr>
+            <w:tcW w:w="7058" w:type="dxa"/>
+            <w:gridSpan w:val="3"/>
+            <w:shd w:val="clear" w:color="auto" w:fill="4F81BD"/>
+          </w:tcPr>
+          <w:p>
+            <w:pPr>
+              <w:spacing w:after="0" w:line="240" w:lineRule="auto"/>
+              <w:rPr>
+                <w:rFonts w:ascii="Arial" w:hAnsi="Arial" w:cs="Arial"/>
+                <w:color w:val="FFFFFF"/>
+              </w:rPr>
+            </w:pPr>
+            <w:r>
+              <w:rPr>
+                <w:rFonts w:ascii="Arial" w:hAnsi="Arial" w:cs="Arial"/>
+                <w:color w:val="FFFFFF"/>
+              </w:rPr>
+              <w:t>Presentar una interfaz y aspecto tecnológico</w:t>
+            </w:r>
+          </w:p>
+        </w:tc>
+      </w:tr>
+      <w:tr>
+        <w:tc>
+          <w:tcPr>
+            <w:tcW w:w="1708" w:type="dxa"/>
+            <w:shd w:val="clear" w:color="auto" w:fill="auto"/>
+          </w:tcPr>
+          <w:p>
+            <w:pPr>
+              <w:spacing w:after="0" w:line="240" w:lineRule="auto"/>
+              <w:rPr>
+                <w:rFonts w:ascii="Arial" w:hAnsi="Arial" w:cs="Arial"/>
+                <w:b/>
+              </w:rPr>
+            </w:pPr>
+            <w:r>
+              <w:rPr>
+                <w:rFonts w:ascii="Arial" w:hAnsi="Arial" w:cs="Arial"/>
+                <w:b/>
+              </w:rPr>
+              <w:t>Versión</w:t>
+            </w:r>
+          </w:p>
+        </w:tc>
+        <w:tc>
+          <w:tcPr>
+            <w:tcW w:w="7058" w:type="dxa"/>
+            <w:gridSpan w:val="3"/>
+            <w:shd w:val="clear" w:color="auto" w:fill="auto"/>
+          </w:tcPr>
+          <w:p>
+            <w:pPr>
+              <w:spacing w:after="0" w:line="240" w:lineRule="auto"/>
+              <w:rPr>
+                <w:rFonts w:ascii="Arial" w:hAnsi="Arial" w:cs="Arial"/>
+              </w:rPr>
+            </w:pPr>
+            <w:r>
+              <w:rPr>
+                <w:rFonts w:ascii="Arial" w:hAnsi="Arial" w:cs="Arial"/>
+              </w:rPr>
+              <w:t>1.1</w:t>
+            </w:r>
+            <w:r>
+              <w:rPr>
+                <w:rFonts w:ascii="Arial" w:hAnsi="Arial" w:cs="Arial"/>
+              </w:rPr>
+              <w:t xml:space="preserve"> (01/10/2018)</w:t>
+            </w:r>
+          </w:p>
+        </w:tc>
+      </w:tr>
+      <w:tr>
+        <w:tc>
+          <w:tcPr>
+            <w:tcW w:w="1708" w:type="dxa"/>
+            <w:shd w:val="clear" w:color="auto" w:fill="auto"/>
+          </w:tcPr>
+          <w:p>
+            <w:pPr>
+              <w:spacing w:after="0" w:line="240" w:lineRule="auto"/>
+              <w:rPr>
+                <w:rFonts w:ascii="Arial" w:hAnsi="Arial" w:cs="Arial"/>
+                <w:b/>
+              </w:rPr>
+            </w:pPr>
+            <w:r>
+              <w:rPr>
+                <w:rFonts w:ascii="Arial" w:hAnsi="Arial" w:cs="Arial"/>
+                <w:b/>
+              </w:rPr>
+              <w:t>Autores</w:t>
+            </w:r>
+          </w:p>
+        </w:tc>
+        <w:tc>
+          <w:tcPr>
+            <w:tcW w:w="7058" w:type="dxa"/>
+            <w:gridSpan w:val="3"/>
+            <w:shd w:val="clear" w:color="auto" w:fill="auto"/>
+          </w:tcPr>
+          <w:p>
+            <w:pPr>
+              <w:spacing w:after="0" w:line="240" w:lineRule="auto"/>
+              <w:rPr>
+                <w:rFonts w:ascii="Arial" w:hAnsi="Arial" w:cs="Arial"/>
+                <w:spacing w:val="5"/>
+              </w:rPr>
+            </w:pPr>
+            <w:r>
+              <w:rPr>
+                <w:rFonts w:ascii="Arial" w:hAnsi="Arial" w:cs="Arial"/>
+              </w:rPr>
+              <w:t>Gestor Documental (Rodrigo Rey Duarte)</w:t>
+            </w:r>
+          </w:p>
+        </w:tc>
+      </w:tr>
+      <w:tr>
+        <w:tc>
+          <w:tcPr>
+            <w:tcW w:w="1708" w:type="dxa"/>
+            <w:shd w:val="clear" w:color="auto" w:fill="auto"/>
+          </w:tcPr>
+          <w:p>
+            <w:pPr>
+              <w:spacing w:after="0" w:line="240" w:lineRule="auto"/>
+              <w:rPr>
+                <w:rFonts w:ascii="Arial" w:hAnsi="Arial" w:cs="Arial"/>
+                <w:b/>
+              </w:rPr>
+            </w:pPr>
+            <w:r>
+              <w:rPr>
+                <w:rFonts w:ascii="Arial" w:hAnsi="Arial" w:cs="Arial"/>
+                <w:b/>
+              </w:rPr>
+              <w:t>Fuentes</w:t>
+            </w:r>
+          </w:p>
+        </w:tc>
+        <w:tc>
+          <w:tcPr>
+            <w:tcW w:w="7058" w:type="dxa"/>
+            <w:gridSpan w:val="3"/>
+            <w:shd w:val="clear" w:color="auto" w:fill="auto"/>
+          </w:tcPr>
+          <w:p>
+            <w:pPr>
+              <w:spacing w:after="0" w:line="240" w:lineRule="auto"/>
+              <w:rPr>
+                <w:rFonts w:ascii="Arial" w:hAnsi="Arial" w:cs="Arial"/>
+              </w:rPr>
+            </w:pPr>
+          </w:p>
+        </w:tc>
+      </w:tr>
+      <w:tr>
+        <w:tc>
+          <w:tcPr>
+            <w:tcW w:w="1708" w:type="dxa"/>
+            <w:shd w:val="clear" w:color="auto" w:fill="auto"/>
+          </w:tcPr>
+          <w:p>
+            <w:pPr>
+              <w:spacing w:after="0" w:line="240" w:lineRule="auto"/>
+              <w:rPr>
+                <w:rFonts w:ascii="Arial" w:hAnsi="Arial" w:cs="Arial"/>
+                <w:b/>
+              </w:rPr>
+            </w:pPr>
+            <w:r>
+              <w:rPr>
+                <w:rFonts w:ascii="Arial" w:hAnsi="Arial" w:cs="Arial"/>
+                <w:b/>
+              </w:rPr>
+              <w:t>Dependencias</w:t>
+            </w:r>
+          </w:p>
+        </w:tc>
+        <w:tc>
+          <w:tcPr>
+            <w:tcW w:w="7058" w:type="dxa"/>
+            <w:gridSpan w:val="3"/>
+            <w:shd w:val="clear" w:color="auto" w:fill="auto"/>
+          </w:tcPr>
+          <w:p>
+            <w:pPr>
+              <w:spacing w:after="0" w:line="240" w:lineRule="auto"/>
+              <w:rPr>
+                <w:rFonts w:ascii="Arial" w:hAnsi="Arial" w:cs="Arial"/>
+              </w:rPr>
+            </w:pPr>
+          </w:p>
+        </w:tc>
+      </w:tr>
+      <w:tr>
+        <w:tc>
+          <w:tcPr>
+            <w:tcW w:w="1708" w:type="dxa"/>
+            <w:shd w:val="clear" w:color="auto" w:fill="auto"/>
+          </w:tcPr>
+          <w:p>
+            <w:pPr>
+              <w:spacing w:after="0" w:line="240" w:lineRule="auto"/>
+              <w:rPr>
+                <w:rFonts w:ascii="Arial" w:hAnsi="Arial" w:cs="Arial"/>
+                <w:b/>
+              </w:rPr>
+            </w:pPr>
+            <w:r>
+              <w:rPr>
+                <w:rFonts w:ascii="Arial" w:hAnsi="Arial" w:cs="Arial"/>
+                <w:b/>
+              </w:rPr>
+              <w:t>Descripción</w:t>
+            </w:r>
+          </w:p>
+        </w:tc>
+        <w:tc>
+          <w:tcPr>
+            <w:tcW w:w="7058" w:type="dxa"/>
+            <w:gridSpan w:val="3"/>
+            <w:shd w:val="clear" w:color="auto" w:fill="auto"/>
+          </w:tcPr>
+          <w:p>
+            <w:pPr>
+              <w:spacing w:after="0" w:line="240" w:lineRule="auto"/>
+              <w:rPr>
+                <w:rFonts w:ascii="Arial" w:hAnsi="Arial" w:cs="Arial"/>
+              </w:rPr>
+            </w:pPr>
+            <w:r>
+              <w:rPr>
+                <w:rFonts w:ascii="Arial" w:hAnsi="Arial" w:cs="Arial"/>
+                <w:b/>
+                <w:i/>
+              </w:rPr>
+              <w:t>El sistema deberá</w:t>
+            </w:r>
+            <w:r>
+              <w:rPr>
+                <w:rFonts w:ascii="Arial" w:hAnsi="Arial" w:cs="Arial"/>
+              </w:rPr>
+              <w:t xml:space="preserve"> </w:t>
+            </w:r>
+          </w:p>
+          <w:p>
+            <w:pPr>
+              <w:spacing w:after="0" w:line="240" w:lineRule="auto"/>
+              <w:rPr>
+                <w:rFonts w:ascii="Arial" w:hAnsi="Arial" w:cs="Arial"/>
+              </w:rPr>
+            </w:pPr>
+          </w:p>
+        </w:tc>
+      </w:tr>
+      <w:tr>
+        <w:tc>
+          <w:tcPr>
+            <w:tcW w:w="1708" w:type="dxa"/>
+            <w:shd w:val="clear" w:color="auto" w:fill="auto"/>
+          </w:tcPr>
+          <w:p>
+            <w:pPr>
+              <w:spacing w:after="0" w:line="240" w:lineRule="auto"/>
+              <w:rPr>
+                <w:rFonts w:ascii="Arial" w:hAnsi="Arial" w:cs="Arial"/>
+                <w:b/>
+              </w:rPr>
+            </w:pPr>
+            <w:r>
+              <w:rPr>
+                <w:rFonts w:ascii="Arial" w:hAnsi="Arial" w:cs="Arial"/>
+                <w:b/>
+              </w:rPr>
+              <w:t xml:space="preserve">Datos </w:t>
+            </w:r>
+          </w:p>
+          <w:p>
+            <w:pPr>
+              <w:spacing w:after="0" w:line="240" w:lineRule="auto"/>
+              <w:rPr>
+                <w:rFonts w:ascii="Arial" w:hAnsi="Arial" w:cs="Arial"/>
+                <w:b/>
+              </w:rPr>
+            </w:pPr>
+            <w:r>
+              <w:rPr>
+                <w:rFonts w:ascii="Arial" w:hAnsi="Arial" w:cs="Arial"/>
+                <w:b/>
+              </w:rPr>
+              <w:t>Específicos</w:t>
+            </w:r>
+          </w:p>
+        </w:tc>
+        <w:tc>
+          <w:tcPr>
+            <w:tcW w:w="7058" w:type="dxa"/>
+            <w:gridSpan w:val="3"/>
+            <w:shd w:val="clear" w:color="auto" w:fill="auto"/>
+          </w:tcPr>
+          <w:p>
+            <w:pPr>
+              <w:spacing w:after="0" w:line="240" w:lineRule="auto"/>
+              <w:rPr>
+                <w:rFonts w:ascii="Arial" w:hAnsi="Arial" w:cs="Arial"/>
+                <w:b/>
+                <w:i/>
+              </w:rPr>
+            </w:pPr>
+          </w:p>
+        </w:tc>
+      </w:tr>
+      <w:tr>
+        <w:tc>
+          <w:tcPr>
+            <w:tcW w:w="1708" w:type="dxa"/>
+            <w:shd w:val="clear" w:color="auto" w:fill="auto"/>
+          </w:tcPr>
+          <w:p>
+            <w:pPr>
+              <w:spacing w:after="0" w:line="240" w:lineRule="auto"/>
+              <w:rPr>
+                <w:rFonts w:ascii="Arial" w:hAnsi="Arial" w:cs="Arial"/>
+                <w:b/>
+              </w:rPr>
+            </w:pPr>
+            <w:r>
+              <w:rPr>
+                <w:rFonts w:ascii="Arial" w:hAnsi="Arial" w:cs="Arial"/>
+                <w:b/>
+              </w:rPr>
+              <w:t>Tiempo de vida</w:t>
+            </w:r>
+          </w:p>
+        </w:tc>
+        <w:tc>
+          <w:tcPr>
+            <w:tcW w:w="7058" w:type="dxa"/>
+            <w:gridSpan w:val="3"/>
+            <w:shd w:val="clear" w:color="auto" w:fill="auto"/>
+          </w:tcPr>
+          <w:p>
+            <w:pPr>
+              <w:spacing w:after="0" w:line="240" w:lineRule="auto"/>
+              <w:rPr>
+                <w:rFonts w:ascii="Arial" w:hAnsi="Arial" w:cs="Arial"/>
+                <w:b/>
+                <w:i/>
+              </w:rPr>
+            </w:pPr>
+          </w:p>
+        </w:tc>
+      </w:tr>
+      <w:tr>
+        <w:tc>
+          <w:tcPr>
+            <w:tcW w:w="1708" w:type="dxa"/>
+            <w:shd w:val="clear" w:color="auto" w:fill="auto"/>
+          </w:tcPr>
+          <w:p>
+            <w:pPr>
+              <w:spacing w:after="0" w:line="240" w:lineRule="auto"/>
+              <w:rPr>
+                <w:rFonts w:ascii="Arial" w:hAnsi="Arial" w:cs="Arial"/>
+                <w:b/>
+              </w:rPr>
+            </w:pPr>
+            <w:r>
+              <w:rPr>
+                <w:rFonts w:ascii="Arial" w:hAnsi="Arial" w:cs="Arial"/>
+                <w:b/>
+              </w:rPr>
+              <w:t>Ocurrencias</w:t>
+            </w:r>
+          </w:p>
+          <w:p>
+            <w:pPr>
+              <w:spacing w:after="0" w:line="240" w:lineRule="auto"/>
+              <w:rPr>
+                <w:rFonts w:ascii="Arial" w:hAnsi="Arial" w:cs="Arial"/>
+                <w:b/>
+              </w:rPr>
+            </w:pPr>
+            <w:r>
+              <w:rPr>
+                <w:rFonts w:ascii="Arial" w:hAnsi="Arial" w:cs="Arial"/>
+                <w:b/>
+              </w:rPr>
+              <w:t>Simultáneas</w:t>
+            </w:r>
+          </w:p>
+        </w:tc>
+        <w:tc>
+          <w:tcPr>
+            <w:tcW w:w="7058" w:type="dxa"/>
+            <w:gridSpan w:val="3"/>
+            <w:shd w:val="clear" w:color="auto" w:fill="auto"/>
+          </w:tcPr>
+          <w:p>
+            <w:pPr>
+              <w:spacing w:after="0" w:line="240" w:lineRule="auto"/>
+              <w:rPr>
+                <w:rFonts w:ascii="Arial" w:hAnsi="Arial" w:cs="Arial"/>
+                <w:b/>
+                <w:i/>
+              </w:rPr>
+            </w:pPr>
+          </w:p>
+        </w:tc>
+      </w:tr>
+      <w:tr>
+        <w:tc>
+          <w:tcPr>
+            <w:tcW w:w="1708" w:type="dxa"/>
+            <w:shd w:val="clear" w:color="auto" w:fill="C6D9F1"/>
+          </w:tcPr>
+          <w:p>
+            <w:pPr>
+              <w:spacing w:after="0" w:line="240" w:lineRule="auto"/>
+              <w:jc w:val="center"/>
+              <w:rPr>
+                <w:rFonts w:ascii="Arial" w:hAnsi="Arial" w:cs="Arial"/>
+                <w:b/>
+              </w:rPr>
+            </w:pPr>
+            <w:r>
+              <w:rPr>
+                <w:rFonts w:ascii="Arial" w:hAnsi="Arial" w:cs="Arial"/>
+                <w:b/>
+              </w:rPr>
+              <w:t>Importancia</w:t>
+            </w:r>
+          </w:p>
+        </w:tc>
+        <w:tc>
+          <w:tcPr>
+            <w:tcW w:w="2570" w:type="dxa"/>
+            <w:shd w:val="clear" w:color="auto" w:fill="C6D9F1"/>
+          </w:tcPr>
+          <w:p>
+            <w:pPr>
+              <w:spacing w:after="0" w:line="240" w:lineRule="auto"/>
+              <w:jc w:val="center"/>
+              <w:rPr>
+                <w:rFonts w:ascii="Arial" w:hAnsi="Arial" w:cs="Arial"/>
+                <w:b/>
+              </w:rPr>
+            </w:pPr>
+            <w:r>
+              <w:rPr>
+                <w:rFonts w:ascii="Arial" w:hAnsi="Arial" w:cs="Arial"/>
+                <w:b/>
+                <w:bCs/>
+              </w:rPr>
+              <w:t>Urgencia</w:t>
+            </w:r>
+            <w:r>
+              <w:rPr>
+                <w:rFonts w:ascii="Arial" w:hAnsi="Arial" w:cs="Arial"/>
+                <w:b/>
+                <w:bCs/>
+              </w:rPr>
+              <w:t xml:space="preserve"> o acotación temporal</w:t>
+            </w:r>
+          </w:p>
+        </w:tc>
+        <w:tc>
+          <w:tcPr>
+            <w:tcW w:w="2795" w:type="dxa"/>
+            <w:shd w:val="clear" w:color="auto" w:fill="C6D9F1"/>
+          </w:tcPr>
+          <w:p>
+            <w:pPr>
+              <w:spacing w:after="0" w:line="240" w:lineRule="auto"/>
+              <w:jc w:val="center"/>
+              <w:rPr>
+                <w:rFonts w:ascii="Arial" w:hAnsi="Arial" w:cs="Arial"/>
+                <w:b/>
+              </w:rPr>
+            </w:pPr>
+            <w:r>
+              <w:rPr>
+                <w:rFonts w:ascii="Arial" w:hAnsi="Arial" w:cs="Arial"/>
+                <w:b/>
+                <w:bCs/>
+              </w:rPr>
+              <w:t>Estado</w:t>
+            </w:r>
+          </w:p>
+        </w:tc>
+        <w:tc>
+          <w:tcPr>
+            <w:tcW w:w="1693" w:type="dxa"/>
+            <w:shd w:val="clear" w:color="auto" w:fill="C6D9F1"/>
+          </w:tcPr>
+          <w:p>
+            <w:pPr>
+              <w:spacing w:after="0" w:line="240" w:lineRule="auto"/>
+              <w:jc w:val="center"/>
+              <w:rPr>
+                <w:rFonts w:ascii="Arial" w:hAnsi="Arial" w:cs="Arial"/>
+                <w:b/>
+              </w:rPr>
+            </w:pPr>
+            <w:r>
+              <w:rPr>
+                <w:rFonts w:ascii="Arial" w:hAnsi="Arial" w:cs="Arial"/>
+                <w:b/>
+                <w:bCs/>
+              </w:rPr>
+              <w:t>Estabilidad</w:t>
+            </w:r>
+          </w:p>
+        </w:tc>
+      </w:tr>
+      <w:tr>
+        <w:tc>
+          <w:tcPr>
+            <w:tcW w:w="1708" w:type="dxa"/>
+            <w:shd w:val="clear" w:color="auto" w:fill="auto"/>
+          </w:tcPr>
+          <w:p>
+            <w:pPr>
+              <w:spacing w:after="0" w:line="240" w:lineRule="auto"/>
+              <w:jc w:val="center"/>
+              <w:rPr>
+                <w:rFonts w:ascii="Arial" w:hAnsi="Arial" w:cs="Arial"/>
+              </w:rPr>
+            </w:pPr>
+            <w:r>
+              <w:rPr>
+                <w:rFonts w:ascii="Arial" w:hAnsi="Arial" w:cs="Arial"/>
+              </w:rPr>
+              <w:t>importante</w:t>
+            </w:r>
+          </w:p>
+        </w:tc>
+        <w:tc>
+          <w:tcPr>
+            <w:tcW w:w="2570" w:type="dxa"/>
+            <w:shd w:val="clear" w:color="auto" w:fill="auto"/>
+          </w:tcPr>
+          <w:p>
+            <w:pPr>
+              <w:spacing w:after="0" w:line="240" w:lineRule="auto"/>
+              <w:jc w:val="center"/>
+              <w:rPr>
+                <w:rFonts w:ascii="Arial" w:hAnsi="Arial" w:cs="Arial"/>
+              </w:rPr>
+            </w:pPr>
+            <w:r>
+              <w:rPr>
+                <w:rFonts w:ascii="Arial" w:hAnsi="Arial" w:cs="Arial"/>
+              </w:rPr>
+              <w:t>hay presión</w:t>
+            </w:r>
+          </w:p>
+        </w:tc>
+        <w:tc>
+          <w:tcPr>
+            <w:tcW w:w="2795" w:type="dxa"/>
+            <w:shd w:val="clear" w:color="auto" w:fill="auto"/>
+          </w:tcPr>
+          <w:p>
+            <w:pPr>
+              <w:spacing w:after="0" w:line="240" w:lineRule="auto"/>
+              <w:jc w:val="center"/>
+              <w:rPr>
+                <w:rFonts w:ascii="Arial" w:hAnsi="Arial" w:cs="Arial"/>
+              </w:rPr>
+            </w:pPr>
+            <w:r>
+              <w:rPr>
+                <w:rFonts w:ascii="Arial" w:hAnsi="Arial" w:cs="Arial"/>
+              </w:rPr>
+              <w:t xml:space="preserve">sin </w:t>
+            </w:r>
+            <w:r>
+              <w:rPr>
+                <w:rFonts w:ascii="Arial" w:hAnsi="Arial" w:cs="Arial"/>
+              </w:rPr>
+              <w:t>valida</w:t>
+            </w:r>
+            <w:r>
+              <w:rPr>
+                <w:rFonts w:ascii="Arial" w:hAnsi="Arial" w:cs="Arial"/>
+              </w:rPr>
+              <w:t>r</w:t>
+            </w:r>
+          </w:p>
+        </w:tc>
+        <w:tc>
+          <w:tcPr>
+            <w:tcW w:w="1693" w:type="dxa"/>
+            <w:shd w:val="clear" w:color="auto" w:fill="auto"/>
+          </w:tcPr>
+          <w:p>
+            <w:pPr>
+              <w:spacing w:after="0" w:line="240" w:lineRule="auto"/>
+              <w:jc w:val="center"/>
+              <w:rPr>
+                <w:rFonts w:ascii="Arial" w:hAnsi="Arial" w:cs="Arial"/>
+              </w:rPr>
+            </w:pPr>
+            <w:r>
+              <w:rPr>
+                <w:rFonts w:ascii="Arial" w:hAnsi="Arial" w:cs="Arial"/>
+              </w:rPr>
+              <w:t>alta</w:t>
+            </w:r>
+          </w:p>
+        </w:tc>
+      </w:tr>
+      <w:tr>
+        <w:tc>
+          <w:tcPr>
+            <w:tcW w:w="1708" w:type="dxa"/>
+            <w:shd w:val="clear" w:color="auto" w:fill="auto"/>
+          </w:tcPr>
+          <w:p>
+            <w:pPr>
+              <w:spacing w:after="0" w:line="240" w:lineRule="auto"/>
+              <w:rPr>
+                <w:rFonts w:ascii="Arial" w:hAnsi="Arial" w:cs="Arial"/>
+                <w:b/>
+              </w:rPr>
+            </w:pPr>
+            <w:r>
+              <w:rPr>
+                <w:rFonts w:ascii="Arial" w:hAnsi="Arial" w:cs="Arial"/>
+                <w:b/>
+              </w:rPr>
+              <w:t xml:space="preserve">Comentarios </w:t>
+            </w:r>
+          </w:p>
+        </w:tc>
+        <w:tc>
+          <w:tcPr>
+            <w:tcW w:w="2570" w:type="dxa"/>
+            <w:shd w:val="clear" w:color="auto" w:fill="auto"/>
+          </w:tcPr>
+          <w:p>
+            <w:pPr>
+              <w:spacing w:after="0" w:line="240" w:lineRule="auto"/>
+              <w:rPr>
+                <w:rFonts w:ascii="Arial" w:hAnsi="Arial" w:cs="Arial"/>
+              </w:rPr>
+            </w:pPr>
+            <w:r>
+              <w:rPr>
+                <w:rFonts w:ascii="Arial" w:hAnsi="Arial" w:cs="Arial"/>
+              </w:rPr>
+              <w:t xml:space="preserve">El </w:t>
+            </w:r>
+            <w:proofErr w:type="spellStart"/>
+            <w:r>
+              <w:rPr>
+                <w:rFonts w:ascii="Arial" w:hAnsi="Arial" w:cs="Arial"/>
+              </w:rPr>
+              <w:t>sis</w:t>
+            </w:r>
+            <w:proofErr w:type="spellEnd"/>
+            <w:r>
+              <w:rPr>
+                <w:rFonts w:ascii="Arial" w:hAnsi="Arial" w:cs="Arial"/>
+              </w:rPr>
+              <w:t>…</w:t>
+            </w:r>
+          </w:p>
+        </w:tc>
+        <w:tc>
+          <w:tcPr>
+            <w:tcW w:w="2795" w:type="dxa"/>
+            <w:shd w:val="clear" w:color="auto" w:fill="auto"/>
+          </w:tcPr>
+          <w:p>
+            <w:pPr>
+              <w:spacing w:after="0" w:line="240" w:lineRule="auto"/>
+              <w:jc w:val="center"/>
+              <w:rPr>
+                <w:rFonts w:ascii="Arial" w:hAnsi="Arial" w:cs="Arial"/>
+              </w:rPr>
+            </w:pPr>
+          </w:p>
+        </w:tc>
+        <w:tc>
+          <w:tcPr>
+            <w:tcW w:w="1693" w:type="dxa"/>
+            <w:shd w:val="clear" w:color="auto" w:fill="auto"/>
+          </w:tcPr>
+          <w:p>
+            <w:pPr>
+              <w:spacing w:after="0" w:line="240" w:lineRule="auto"/>
+              <w:jc w:val="center"/>
+              <w:rPr>
+                <w:rFonts w:ascii="Arial" w:hAnsi="Arial" w:cs="Arial"/>
+              </w:rPr>
+            </w:pPr>
+          </w:p>
+        </w:tc>
+      </w:tr>
+    </w:tbl>
+    <w:p>
+      <w:pPr>
+        <w:pStyle w:val="Sinespaciado1"/>
+        <w:spacing w:after="240"/>
+        <w:ind w:left="360" w:firstLine="0"/>
+        <w:rPr>
+          <w:sz w:val="24"/>
+          <w:szCs w:val="23"/>
+        </w:rPr>
+      </w:pPr>
     </w:p>
     <w:p/>
     <w:p>
@@ -24745,6 +25619,7 @@
       </w:r>
       <w:bookmarkEnd w:id="111"/>
     </w:p>
+    <w:p/>
     <w:p>
       <w:pPr>
         <w:pStyle w:val="Sinespaciado1"/>
@@ -24762,7 +25637,706 @@
         </w:rPr>
         <w:t xml:space="preserve">En el </w:t>
       </w:r>
-    </w:p>
+      <w:r>
+        <w:rPr>
+          <w:sz w:val="24"/>
+          <w:szCs w:val="23"/>
+        </w:rPr>
+        <w:t>siguiente apartado se especificarán los requisitos clasificados como requisitos funcionales, identificando cada uno de estos con un código unívoco para poder hacer posteriormente la matriz de trazabilidad.</w:t>
+      </w:r>
+    </w:p>
+    <w:p>
+      <w:pPr>
+        <w:pStyle w:val="Sinespaciado1"/>
+        <w:spacing w:after="240"/>
+        <w:ind w:left="360" w:firstLine="0"/>
+        <w:rPr>
+          <w:sz w:val="24"/>
+          <w:szCs w:val="23"/>
+        </w:rPr>
+      </w:pPr>
+    </w:p>
+    <w:tbl>
+      <w:tblPr>
+        <w:tblpPr w:leftFromText="142" w:rightFromText="142" w:vertAnchor="text" w:horzAnchor="margin" w:tblpY="25"/>
+        <w:tblOverlap w:val="never"/>
+        <w:tblW w:w="8766" w:type="dxa"/>
+        <w:tblBorders>
+          <w:top w:val="single" w:sz="18" w:space="0" w:color="4F81BD"/>
+          <w:left w:val="single" w:sz="18" w:space="0" w:color="4F81BD"/>
+          <w:bottom w:val="single" w:sz="18" w:space="0" w:color="4F81BD"/>
+          <w:right w:val="single" w:sz="18" w:space="0" w:color="4F81BD"/>
+          <w:insideH w:val="single" w:sz="2" w:space="0" w:color="4F81BD"/>
+        </w:tblBorders>
+        <w:tblLook w:val="04A0" w:firstRow="1" w:lastRow="0" w:firstColumn="1" w:lastColumn="0" w:noHBand="0" w:noVBand="1"/>
+      </w:tblPr>
+      <w:tblGrid>
+        <w:gridCol w:w="1708"/>
+        <w:gridCol w:w="2570"/>
+        <w:gridCol w:w="2795"/>
+        <w:gridCol w:w="1693"/>
+      </w:tblGrid>
+      <w:tr>
+        <w:trPr>
+          <w:tblHeader/>
+        </w:trPr>
+        <w:tc>
+          <w:tcPr>
+            <w:tcW w:w="1708" w:type="dxa"/>
+            <w:shd w:val="clear" w:color="auto" w:fill="4F81BD"/>
+          </w:tcPr>
+          <w:p>
+            <w:pPr>
+              <w:spacing w:after="0" w:line="240" w:lineRule="auto"/>
+              <w:rPr>
+                <w:rFonts w:ascii="Arial" w:hAnsi="Arial" w:cs="Arial"/>
+                <w:color w:val="FFFFFF"/>
+              </w:rPr>
+            </w:pPr>
+            <w:r>
+              <w:rPr>
+                <w:rFonts w:ascii="Arial" w:hAnsi="Arial" w:cs="Arial"/>
+                <w:color w:val="FFFFFF"/>
+              </w:rPr>
+              <w:t>FRQ</w:t>
+            </w:r>
+            <w:r>
+              <w:rPr>
+                <w:rFonts w:ascii="Arial" w:hAnsi="Arial" w:cs="Arial"/>
+                <w:color w:val="FFFFFF"/>
+              </w:rPr>
+              <w:t>-000</w:t>
+            </w:r>
+            <w:r>
+              <w:rPr>
+                <w:rFonts w:ascii="Arial" w:hAnsi="Arial" w:cs="Arial"/>
+                <w:color w:val="FFFFFF"/>
+              </w:rPr>
+              <w:t>1</w:t>
+            </w:r>
+          </w:p>
+        </w:tc>
+        <w:tc>
+          <w:tcPr>
+            <w:tcW w:w="7058" w:type="dxa"/>
+            <w:gridSpan w:val="3"/>
+            <w:shd w:val="clear" w:color="auto" w:fill="4F81BD"/>
+          </w:tcPr>
+          <w:p>
+            <w:pPr>
+              <w:spacing w:after="0" w:line="240" w:lineRule="auto"/>
+              <w:rPr>
+                <w:rFonts w:ascii="Arial" w:hAnsi="Arial" w:cs="Arial"/>
+                <w:color w:val="FFFFFF"/>
+              </w:rPr>
+            </w:pPr>
+            <w:r>
+              <w:rPr>
+                <w:rFonts w:ascii="Arial" w:hAnsi="Arial" w:cs="Arial"/>
+                <w:color w:val="FFFFFF"/>
+              </w:rPr>
+              <w:t>Presentar una interfaz y aspecto tecnológico</w:t>
+            </w:r>
+          </w:p>
+        </w:tc>
+      </w:tr>
+      <w:tr>
+        <w:tc>
+          <w:tcPr>
+            <w:tcW w:w="1708" w:type="dxa"/>
+            <w:shd w:val="clear" w:color="auto" w:fill="auto"/>
+          </w:tcPr>
+          <w:p>
+            <w:pPr>
+              <w:spacing w:after="0" w:line="240" w:lineRule="auto"/>
+              <w:rPr>
+                <w:rFonts w:ascii="Arial" w:hAnsi="Arial" w:cs="Arial"/>
+                <w:b/>
+              </w:rPr>
+            </w:pPr>
+            <w:r>
+              <w:rPr>
+                <w:rFonts w:ascii="Arial" w:hAnsi="Arial" w:cs="Arial"/>
+                <w:b/>
+              </w:rPr>
+              <w:t>Versión</w:t>
+            </w:r>
+          </w:p>
+        </w:tc>
+        <w:tc>
+          <w:tcPr>
+            <w:tcW w:w="7058" w:type="dxa"/>
+            <w:gridSpan w:val="3"/>
+            <w:shd w:val="clear" w:color="auto" w:fill="auto"/>
+          </w:tcPr>
+          <w:p>
+            <w:pPr>
+              <w:spacing w:after="0" w:line="240" w:lineRule="auto"/>
+              <w:rPr>
+                <w:rFonts w:ascii="Arial" w:hAnsi="Arial" w:cs="Arial"/>
+              </w:rPr>
+            </w:pPr>
+            <w:r>
+              <w:rPr>
+                <w:rFonts w:ascii="Arial" w:hAnsi="Arial" w:cs="Arial"/>
+              </w:rPr>
+              <w:t>1.1</w:t>
+            </w:r>
+            <w:r>
+              <w:rPr>
+                <w:rFonts w:ascii="Arial" w:hAnsi="Arial" w:cs="Arial"/>
+              </w:rPr>
+              <w:t xml:space="preserve"> (01/10/2018)</w:t>
+            </w:r>
+          </w:p>
+        </w:tc>
+      </w:tr>
+      <w:tr>
+        <w:tc>
+          <w:tcPr>
+            <w:tcW w:w="1708" w:type="dxa"/>
+            <w:shd w:val="clear" w:color="auto" w:fill="auto"/>
+          </w:tcPr>
+          <w:p>
+            <w:pPr>
+              <w:spacing w:after="0" w:line="240" w:lineRule="auto"/>
+              <w:rPr>
+                <w:rFonts w:ascii="Arial" w:hAnsi="Arial" w:cs="Arial"/>
+                <w:b/>
+              </w:rPr>
+            </w:pPr>
+            <w:r>
+              <w:rPr>
+                <w:rFonts w:ascii="Arial" w:hAnsi="Arial" w:cs="Arial"/>
+                <w:b/>
+              </w:rPr>
+              <w:t>Autores</w:t>
+            </w:r>
+          </w:p>
+        </w:tc>
+        <w:tc>
+          <w:tcPr>
+            <w:tcW w:w="7058" w:type="dxa"/>
+            <w:gridSpan w:val="3"/>
+            <w:shd w:val="clear" w:color="auto" w:fill="auto"/>
+          </w:tcPr>
+          <w:p>
+            <w:pPr>
+              <w:spacing w:after="0" w:line="240" w:lineRule="auto"/>
+              <w:rPr>
+                <w:rFonts w:ascii="Arial" w:hAnsi="Arial" w:cs="Arial"/>
+                <w:spacing w:val="5"/>
+              </w:rPr>
+            </w:pPr>
+            <w:r>
+              <w:rPr>
+                <w:rFonts w:ascii="Arial" w:hAnsi="Arial" w:cs="Arial"/>
+              </w:rPr>
+              <w:t>Gestor Documental (Rodrigo Rey Duarte)</w:t>
+            </w:r>
+          </w:p>
+        </w:tc>
+      </w:tr>
+      <w:tr>
+        <w:tc>
+          <w:tcPr>
+            <w:tcW w:w="1708" w:type="dxa"/>
+            <w:shd w:val="clear" w:color="auto" w:fill="auto"/>
+          </w:tcPr>
+          <w:p>
+            <w:pPr>
+              <w:spacing w:after="0" w:line="240" w:lineRule="auto"/>
+              <w:rPr>
+                <w:rFonts w:ascii="Arial" w:hAnsi="Arial" w:cs="Arial"/>
+                <w:b/>
+              </w:rPr>
+            </w:pPr>
+            <w:r>
+              <w:rPr>
+                <w:rFonts w:ascii="Arial" w:hAnsi="Arial" w:cs="Arial"/>
+                <w:b/>
+              </w:rPr>
+              <w:t>Fuentes</w:t>
+            </w:r>
+          </w:p>
+        </w:tc>
+        <w:tc>
+          <w:tcPr>
+            <w:tcW w:w="7058" w:type="dxa"/>
+            <w:gridSpan w:val="3"/>
+            <w:shd w:val="clear" w:color="auto" w:fill="auto"/>
+          </w:tcPr>
+          <w:p>
+            <w:pPr>
+              <w:spacing w:after="0" w:line="240" w:lineRule="auto"/>
+              <w:rPr>
+                <w:rFonts w:ascii="Arial" w:hAnsi="Arial" w:cs="Arial"/>
+              </w:rPr>
+            </w:pPr>
+          </w:p>
+        </w:tc>
+      </w:tr>
+      <w:tr>
+        <w:tc>
+          <w:tcPr>
+            <w:tcW w:w="1708" w:type="dxa"/>
+            <w:shd w:val="clear" w:color="auto" w:fill="auto"/>
+          </w:tcPr>
+          <w:p>
+            <w:pPr>
+              <w:spacing w:after="0" w:line="240" w:lineRule="auto"/>
+              <w:rPr>
+                <w:rFonts w:ascii="Arial" w:hAnsi="Arial" w:cs="Arial"/>
+                <w:b/>
+              </w:rPr>
+            </w:pPr>
+            <w:r>
+              <w:rPr>
+                <w:rFonts w:ascii="Arial" w:hAnsi="Arial" w:cs="Arial"/>
+                <w:b/>
+              </w:rPr>
+              <w:t>Dependencias</w:t>
+            </w:r>
+          </w:p>
+        </w:tc>
+        <w:tc>
+          <w:tcPr>
+            <w:tcW w:w="7058" w:type="dxa"/>
+            <w:gridSpan w:val="3"/>
+            <w:shd w:val="clear" w:color="auto" w:fill="auto"/>
+          </w:tcPr>
+          <w:p>
+            <w:pPr>
+              <w:spacing w:after="0" w:line="240" w:lineRule="auto"/>
+              <w:rPr>
+                <w:rFonts w:ascii="Arial" w:hAnsi="Arial" w:cs="Arial"/>
+              </w:rPr>
+            </w:pPr>
+          </w:p>
+        </w:tc>
+      </w:tr>
+      <w:tr>
+        <w:tc>
+          <w:tcPr>
+            <w:tcW w:w="1708" w:type="dxa"/>
+            <w:shd w:val="clear" w:color="auto" w:fill="auto"/>
+          </w:tcPr>
+          <w:p>
+            <w:pPr>
+              <w:spacing w:after="0" w:line="240" w:lineRule="auto"/>
+              <w:rPr>
+                <w:rFonts w:ascii="Arial" w:hAnsi="Arial" w:cs="Arial"/>
+                <w:b/>
+              </w:rPr>
+            </w:pPr>
+            <w:r>
+              <w:rPr>
+                <w:rFonts w:ascii="Arial" w:hAnsi="Arial" w:cs="Arial"/>
+                <w:b/>
+              </w:rPr>
+              <w:t>Descripción</w:t>
+            </w:r>
+          </w:p>
+        </w:tc>
+        <w:tc>
+          <w:tcPr>
+            <w:tcW w:w="7058" w:type="dxa"/>
+            <w:gridSpan w:val="3"/>
+            <w:shd w:val="clear" w:color="auto" w:fill="auto"/>
+          </w:tcPr>
+          <w:p>
+            <w:pPr>
+              <w:spacing w:after="0" w:line="240" w:lineRule="auto"/>
+              <w:rPr>
+                <w:rFonts w:ascii="Arial" w:hAnsi="Arial" w:cs="Arial"/>
+              </w:rPr>
+            </w:pPr>
+            <w:r>
+              <w:rPr>
+                <w:rFonts w:ascii="Arial" w:hAnsi="Arial" w:cs="Arial"/>
+                <w:b/>
+                <w:i/>
+              </w:rPr>
+              <w:t>El sistema deberá</w:t>
+            </w:r>
+            <w:r>
+              <w:rPr>
+                <w:rFonts w:ascii="Arial" w:hAnsi="Arial" w:cs="Arial"/>
+              </w:rPr>
+              <w:t xml:space="preserve"> </w:t>
+            </w:r>
+          </w:p>
+          <w:p>
+            <w:pPr>
+              <w:spacing w:after="0" w:line="240" w:lineRule="auto"/>
+              <w:rPr>
+                <w:rFonts w:ascii="Arial" w:hAnsi="Arial" w:cs="Arial"/>
+              </w:rPr>
+            </w:pPr>
+          </w:p>
+        </w:tc>
+      </w:tr>
+      <w:tr>
+        <w:tc>
+          <w:tcPr>
+            <w:tcW w:w="1708" w:type="dxa"/>
+            <w:shd w:val="clear" w:color="auto" w:fill="auto"/>
+          </w:tcPr>
+          <w:p>
+            <w:pPr>
+              <w:spacing w:after="0" w:line="240" w:lineRule="auto"/>
+              <w:rPr>
+                <w:rFonts w:ascii="Arial" w:hAnsi="Arial" w:cs="Arial"/>
+                <w:b/>
+              </w:rPr>
+            </w:pPr>
+            <w:r>
+              <w:rPr>
+                <w:rFonts w:ascii="Arial" w:hAnsi="Arial" w:cs="Arial"/>
+                <w:b/>
+              </w:rPr>
+              <w:t xml:space="preserve">Datos </w:t>
+            </w:r>
+          </w:p>
+          <w:p>
+            <w:pPr>
+              <w:spacing w:after="0" w:line="240" w:lineRule="auto"/>
+              <w:rPr>
+                <w:rFonts w:ascii="Arial" w:hAnsi="Arial" w:cs="Arial"/>
+                <w:b/>
+              </w:rPr>
+            </w:pPr>
+            <w:r>
+              <w:rPr>
+                <w:rFonts w:ascii="Arial" w:hAnsi="Arial" w:cs="Arial"/>
+                <w:b/>
+              </w:rPr>
+              <w:t>Específicos</w:t>
+            </w:r>
+          </w:p>
+        </w:tc>
+        <w:tc>
+          <w:tcPr>
+            <w:tcW w:w="7058" w:type="dxa"/>
+            <w:gridSpan w:val="3"/>
+            <w:shd w:val="clear" w:color="auto" w:fill="auto"/>
+          </w:tcPr>
+          <w:p>
+            <w:pPr>
+              <w:spacing w:after="0" w:line="240" w:lineRule="auto"/>
+              <w:rPr>
+                <w:rFonts w:ascii="Arial" w:hAnsi="Arial" w:cs="Arial"/>
+                <w:b/>
+                <w:i/>
+              </w:rPr>
+            </w:pPr>
+          </w:p>
+        </w:tc>
+      </w:tr>
+      <w:tr>
+        <w:tc>
+          <w:tcPr>
+            <w:tcW w:w="1708" w:type="dxa"/>
+            <w:shd w:val="clear" w:color="auto" w:fill="C6D9F1"/>
+          </w:tcPr>
+          <w:p>
+            <w:pPr>
+              <w:spacing w:after="0" w:line="240" w:lineRule="auto"/>
+              <w:jc w:val="center"/>
+              <w:rPr>
+                <w:rFonts w:ascii="Arial" w:hAnsi="Arial" w:cs="Arial"/>
+                <w:b/>
+              </w:rPr>
+            </w:pPr>
+            <w:r>
+              <w:rPr>
+                <w:rFonts w:ascii="Arial" w:hAnsi="Arial" w:cs="Arial"/>
+                <w:b/>
+              </w:rPr>
+              <w:t>Importancia</w:t>
+            </w:r>
+          </w:p>
+        </w:tc>
+        <w:tc>
+          <w:tcPr>
+            <w:tcW w:w="2570" w:type="dxa"/>
+            <w:shd w:val="clear" w:color="auto" w:fill="C6D9F1"/>
+          </w:tcPr>
+          <w:p>
+            <w:pPr>
+              <w:spacing w:after="0" w:line="240" w:lineRule="auto"/>
+              <w:jc w:val="center"/>
+              <w:rPr>
+                <w:rFonts w:ascii="Arial" w:hAnsi="Arial" w:cs="Arial"/>
+                <w:b/>
+              </w:rPr>
+            </w:pPr>
+            <w:r>
+              <w:rPr>
+                <w:rFonts w:ascii="Arial" w:hAnsi="Arial" w:cs="Arial"/>
+                <w:b/>
+                <w:bCs/>
+              </w:rPr>
+              <w:t>Urgencia</w:t>
+            </w:r>
+            <w:r>
+              <w:rPr>
+                <w:rFonts w:ascii="Arial" w:hAnsi="Arial" w:cs="Arial"/>
+                <w:b/>
+                <w:bCs/>
+              </w:rPr>
+              <w:t xml:space="preserve"> o acotación temporal</w:t>
+            </w:r>
+          </w:p>
+        </w:tc>
+        <w:tc>
+          <w:tcPr>
+            <w:tcW w:w="2795" w:type="dxa"/>
+            <w:shd w:val="clear" w:color="auto" w:fill="C6D9F1"/>
+          </w:tcPr>
+          <w:p>
+            <w:pPr>
+              <w:spacing w:after="0" w:line="240" w:lineRule="auto"/>
+              <w:jc w:val="center"/>
+              <w:rPr>
+                <w:rFonts w:ascii="Arial" w:hAnsi="Arial" w:cs="Arial"/>
+                <w:b/>
+              </w:rPr>
+            </w:pPr>
+            <w:r>
+              <w:rPr>
+                <w:rFonts w:ascii="Arial" w:hAnsi="Arial" w:cs="Arial"/>
+                <w:b/>
+                <w:bCs/>
+              </w:rPr>
+              <w:t>Estado</w:t>
+            </w:r>
+          </w:p>
+        </w:tc>
+        <w:tc>
+          <w:tcPr>
+            <w:tcW w:w="1693" w:type="dxa"/>
+            <w:shd w:val="clear" w:color="auto" w:fill="C6D9F1"/>
+          </w:tcPr>
+          <w:p>
+            <w:pPr>
+              <w:spacing w:after="0" w:line="240" w:lineRule="auto"/>
+              <w:jc w:val="center"/>
+              <w:rPr>
+                <w:rFonts w:ascii="Arial" w:hAnsi="Arial" w:cs="Arial"/>
+                <w:b/>
+              </w:rPr>
+            </w:pPr>
+            <w:r>
+              <w:rPr>
+                <w:rFonts w:ascii="Arial" w:hAnsi="Arial" w:cs="Arial"/>
+                <w:b/>
+                <w:bCs/>
+              </w:rPr>
+              <w:t>Estabilidad</w:t>
+            </w:r>
+          </w:p>
+        </w:tc>
+      </w:tr>
+      <w:tr>
+        <w:tc>
+          <w:tcPr>
+            <w:tcW w:w="1708" w:type="dxa"/>
+            <w:shd w:val="clear" w:color="auto" w:fill="auto"/>
+          </w:tcPr>
+          <w:p>
+            <w:pPr>
+              <w:spacing w:after="0" w:line="240" w:lineRule="auto"/>
+              <w:jc w:val="center"/>
+              <w:rPr>
+                <w:rFonts w:ascii="Arial" w:hAnsi="Arial" w:cs="Arial"/>
+              </w:rPr>
+            </w:pPr>
+            <w:r>
+              <w:rPr>
+                <w:rFonts w:ascii="Arial" w:hAnsi="Arial" w:cs="Arial"/>
+              </w:rPr>
+              <w:t>importante</w:t>
+            </w:r>
+          </w:p>
+        </w:tc>
+        <w:tc>
+          <w:tcPr>
+            <w:tcW w:w="2570" w:type="dxa"/>
+            <w:shd w:val="clear" w:color="auto" w:fill="auto"/>
+          </w:tcPr>
+          <w:p>
+            <w:pPr>
+              <w:spacing w:after="0" w:line="240" w:lineRule="auto"/>
+              <w:jc w:val="center"/>
+              <w:rPr>
+                <w:rFonts w:ascii="Arial" w:hAnsi="Arial" w:cs="Arial"/>
+              </w:rPr>
+            </w:pPr>
+            <w:r>
+              <w:rPr>
+                <w:rFonts w:ascii="Arial" w:hAnsi="Arial" w:cs="Arial"/>
+              </w:rPr>
+              <w:t>hay presión</w:t>
+            </w:r>
+          </w:p>
+        </w:tc>
+        <w:tc>
+          <w:tcPr>
+            <w:tcW w:w="2795" w:type="dxa"/>
+            <w:shd w:val="clear" w:color="auto" w:fill="auto"/>
+          </w:tcPr>
+          <w:p>
+            <w:pPr>
+              <w:spacing w:after="0" w:line="240" w:lineRule="auto"/>
+              <w:jc w:val="center"/>
+              <w:rPr>
+                <w:rFonts w:ascii="Arial" w:hAnsi="Arial" w:cs="Arial"/>
+              </w:rPr>
+            </w:pPr>
+            <w:r>
+              <w:rPr>
+                <w:rFonts w:ascii="Arial" w:hAnsi="Arial" w:cs="Arial"/>
+              </w:rPr>
+              <w:t xml:space="preserve">sin </w:t>
+            </w:r>
+            <w:r>
+              <w:rPr>
+                <w:rFonts w:ascii="Arial" w:hAnsi="Arial" w:cs="Arial"/>
+              </w:rPr>
+              <w:t>valida</w:t>
+            </w:r>
+            <w:r>
+              <w:rPr>
+                <w:rFonts w:ascii="Arial" w:hAnsi="Arial" w:cs="Arial"/>
+              </w:rPr>
+              <w:t>r</w:t>
+            </w:r>
+          </w:p>
+        </w:tc>
+        <w:tc>
+          <w:tcPr>
+            <w:tcW w:w="1693" w:type="dxa"/>
+            <w:shd w:val="clear" w:color="auto" w:fill="auto"/>
+          </w:tcPr>
+          <w:p>
+            <w:pPr>
+              <w:spacing w:after="0" w:line="240" w:lineRule="auto"/>
+              <w:jc w:val="center"/>
+              <w:rPr>
+                <w:rFonts w:ascii="Arial" w:hAnsi="Arial" w:cs="Arial"/>
+              </w:rPr>
+            </w:pPr>
+            <w:r>
+              <w:rPr>
+                <w:rFonts w:ascii="Arial" w:hAnsi="Arial" w:cs="Arial"/>
+              </w:rPr>
+              <w:t>alta</w:t>
+            </w:r>
+          </w:p>
+        </w:tc>
+      </w:tr>
+      <w:tr>
+        <w:tc>
+          <w:tcPr>
+            <w:tcW w:w="1708" w:type="dxa"/>
+            <w:shd w:val="clear" w:color="auto" w:fill="auto"/>
+          </w:tcPr>
+          <w:p>
+            <w:pPr>
+              <w:spacing w:after="0" w:line="240" w:lineRule="auto"/>
+              <w:rPr>
+                <w:rFonts w:ascii="Arial" w:hAnsi="Arial" w:cs="Arial"/>
+                <w:b/>
+              </w:rPr>
+            </w:pPr>
+            <w:r>
+              <w:rPr>
+                <w:rFonts w:ascii="Arial" w:hAnsi="Arial" w:cs="Arial"/>
+                <w:b/>
+              </w:rPr>
+              <w:t xml:space="preserve">Comentarios </w:t>
+            </w:r>
+          </w:p>
+        </w:tc>
+        <w:tc>
+          <w:tcPr>
+            <w:tcW w:w="2570" w:type="dxa"/>
+            <w:shd w:val="clear" w:color="auto" w:fill="auto"/>
+          </w:tcPr>
+          <w:p>
+            <w:pPr>
+              <w:spacing w:after="0" w:line="240" w:lineRule="auto"/>
+              <w:rPr>
+                <w:rFonts w:ascii="Arial" w:hAnsi="Arial" w:cs="Arial"/>
+              </w:rPr>
+            </w:pPr>
+            <w:r>
+              <w:rPr>
+                <w:rFonts w:ascii="Arial" w:hAnsi="Arial" w:cs="Arial"/>
+              </w:rPr>
+              <w:t xml:space="preserve">El </w:t>
+            </w:r>
+            <w:proofErr w:type="spellStart"/>
+            <w:r>
+              <w:rPr>
+                <w:rFonts w:ascii="Arial" w:hAnsi="Arial" w:cs="Arial"/>
+              </w:rPr>
+              <w:t>sis</w:t>
+            </w:r>
+            <w:proofErr w:type="spellEnd"/>
+            <w:r>
+              <w:rPr>
+                <w:rFonts w:ascii="Arial" w:hAnsi="Arial" w:cs="Arial"/>
+              </w:rPr>
+              <w:t>…</w:t>
+            </w:r>
+          </w:p>
+        </w:tc>
+        <w:tc>
+          <w:tcPr>
+            <w:tcW w:w="2795" w:type="dxa"/>
+            <w:shd w:val="clear" w:color="auto" w:fill="auto"/>
+          </w:tcPr>
+          <w:p>
+            <w:pPr>
+              <w:spacing w:after="0" w:line="240" w:lineRule="auto"/>
+              <w:jc w:val="center"/>
+              <w:rPr>
+                <w:rFonts w:ascii="Arial" w:hAnsi="Arial" w:cs="Arial"/>
+              </w:rPr>
+            </w:pPr>
+          </w:p>
+        </w:tc>
+        <w:tc>
+          <w:tcPr>
+            <w:tcW w:w="1693" w:type="dxa"/>
+            <w:shd w:val="clear" w:color="auto" w:fill="auto"/>
+          </w:tcPr>
+          <w:p>
+            <w:pPr>
+              <w:spacing w:after="0" w:line="240" w:lineRule="auto"/>
+              <w:jc w:val="center"/>
+              <w:rPr>
+                <w:rFonts w:ascii="Arial" w:hAnsi="Arial" w:cs="Arial"/>
+              </w:rPr>
+            </w:pPr>
+          </w:p>
+        </w:tc>
+      </w:tr>
+    </w:tbl>
+    <w:p>
+      <w:pPr>
+        <w:pStyle w:val="Sinespaciado1"/>
+        <w:spacing w:after="240"/>
+        <w:ind w:left="360" w:firstLine="0"/>
+        <w:rPr>
+          <w:sz w:val="24"/>
+          <w:szCs w:val="23"/>
+        </w:rPr>
+      </w:pPr>
+    </w:p>
+    <w:p/>
     <w:p/>
     <w:p>
       <w:pPr>
@@ -24774,6 +26348,7 @@
       </w:pPr>
       <w:bookmarkStart w:id="112" w:name="_Toc525486372"/>
       <w:r>
+        <w:lastRenderedPageBreak/>
         <w:t>Actores.</w:t>
       </w:r>
       <w:bookmarkEnd w:id="112"/>
@@ -24782,19 +26357,1548 @@
       <w:pPr>
         <w:pStyle w:val="Sinespaciado1"/>
         <w:spacing w:after="240"/>
-        <w:ind w:left="360" w:firstLine="0"/>
+        <w:ind w:firstLine="0"/>
         <w:rPr>
           <w:sz w:val="24"/>
           <w:szCs w:val="23"/>
         </w:rPr>
       </w:pPr>
-      <w:r>
+    </w:p>
+    <w:p>
+      <w:pPr>
+        <w:pStyle w:val="Sinespaciado1"/>
+        <w:spacing w:after="240"/>
+        <w:ind w:left="708" w:firstLine="0"/>
         <w:rPr>
           <w:sz w:val="24"/>
           <w:szCs w:val="23"/>
         </w:rPr>
-        <w:t xml:space="preserve">En el </w:t>
-      </w:r>
+      </w:pPr>
+      <w:r>
+        <w:rPr>
+          <w:sz w:val="24"/>
+          <w:szCs w:val="23"/>
+        </w:rPr>
+        <w:t>En este apartado se describirán en profundidad todos los actores que interaccionan con los diferentes sistemas para que se puedan cumplir de forma correcta los requisitos.</w:t>
+      </w:r>
+    </w:p>
+    <w:p>
+      <w:pPr>
+        <w:pStyle w:val="Sinespaciado1"/>
+        <w:spacing w:after="240"/>
+        <w:ind w:left="708" w:firstLine="0"/>
+        <w:rPr>
+          <w:sz w:val="24"/>
+          <w:szCs w:val="23"/>
+        </w:rPr>
+      </w:pPr>
+    </w:p>
+    <w:tbl>
+      <w:tblPr>
+        <w:tblpPr w:leftFromText="142" w:rightFromText="142" w:vertAnchor="text" w:horzAnchor="margin" w:tblpY="25"/>
+        <w:tblOverlap w:val="never"/>
+        <w:tblW w:w="8766" w:type="dxa"/>
+        <w:tblBorders>
+          <w:top w:val="single" w:sz="18" w:space="0" w:color="4F81BD"/>
+          <w:left w:val="single" w:sz="18" w:space="0" w:color="4F81BD"/>
+          <w:bottom w:val="single" w:sz="18" w:space="0" w:color="4F81BD"/>
+          <w:right w:val="single" w:sz="18" w:space="0" w:color="4F81BD"/>
+          <w:insideH w:val="single" w:sz="2" w:space="0" w:color="4F81BD"/>
+        </w:tblBorders>
+        <w:tblLook w:val="04A0" w:firstRow="1" w:lastRow="0" w:firstColumn="1" w:lastColumn="0" w:noHBand="0" w:noVBand="1"/>
+      </w:tblPr>
+      <w:tblGrid>
+        <w:gridCol w:w="1708"/>
+        <w:gridCol w:w="5073"/>
+        <w:gridCol w:w="292"/>
+        <w:gridCol w:w="1693"/>
+      </w:tblGrid>
+      <w:tr>
+        <w:trPr>
+          <w:tblHeader/>
+        </w:trPr>
+        <w:tc>
+          <w:tcPr>
+            <w:tcW w:w="1708" w:type="dxa"/>
+            <w:shd w:val="clear" w:color="auto" w:fill="4F81BD"/>
+          </w:tcPr>
+          <w:p>
+            <w:pPr>
+              <w:spacing w:after="0" w:line="240" w:lineRule="auto"/>
+              <w:rPr>
+                <w:rFonts w:ascii="Arial" w:hAnsi="Arial" w:cs="Arial"/>
+                <w:color w:val="FFFFFF"/>
+              </w:rPr>
+            </w:pPr>
+            <w:r>
+              <w:rPr>
+                <w:rFonts w:ascii="Arial" w:hAnsi="Arial" w:cs="Arial"/>
+                <w:color w:val="FFFFFF"/>
+              </w:rPr>
+              <w:t>ACT</w:t>
+            </w:r>
+            <w:r>
+              <w:rPr>
+                <w:rFonts w:ascii="Arial" w:hAnsi="Arial" w:cs="Arial"/>
+                <w:color w:val="FFFFFF"/>
+              </w:rPr>
+              <w:t>-000</w:t>
+            </w:r>
+            <w:r>
+              <w:rPr>
+                <w:rFonts w:ascii="Arial" w:hAnsi="Arial" w:cs="Arial"/>
+                <w:color w:val="FFFFFF"/>
+              </w:rPr>
+              <w:t>1</w:t>
+            </w:r>
+          </w:p>
+        </w:tc>
+        <w:tc>
+          <w:tcPr>
+            <w:tcW w:w="7058" w:type="dxa"/>
+            <w:gridSpan w:val="3"/>
+            <w:shd w:val="clear" w:color="auto" w:fill="4F81BD"/>
+          </w:tcPr>
+          <w:p>
+            <w:pPr>
+              <w:spacing w:after="0" w:line="240" w:lineRule="auto"/>
+              <w:rPr>
+                <w:rFonts w:ascii="Arial" w:hAnsi="Arial" w:cs="Arial"/>
+                <w:color w:val="FFFFFF"/>
+              </w:rPr>
+            </w:pPr>
+            <w:r>
+              <w:rPr>
+                <w:rFonts w:ascii="Arial" w:hAnsi="Arial" w:cs="Arial"/>
+                <w:color w:val="FFFFFF"/>
+              </w:rPr>
+              <w:t>Encargado</w:t>
+            </w:r>
+          </w:p>
+        </w:tc>
+      </w:tr>
+      <w:tr>
+        <w:tc>
+          <w:tcPr>
+            <w:tcW w:w="1708" w:type="dxa"/>
+            <w:shd w:val="clear" w:color="auto" w:fill="auto"/>
+          </w:tcPr>
+          <w:p>
+            <w:pPr>
+              <w:spacing w:after="0" w:line="240" w:lineRule="auto"/>
+              <w:rPr>
+                <w:rFonts w:ascii="Arial" w:hAnsi="Arial" w:cs="Arial"/>
+                <w:b/>
+              </w:rPr>
+            </w:pPr>
+            <w:r>
+              <w:rPr>
+                <w:rFonts w:ascii="Arial" w:hAnsi="Arial" w:cs="Arial"/>
+                <w:b/>
+              </w:rPr>
+              <w:t>Versión</w:t>
+            </w:r>
+          </w:p>
+        </w:tc>
+        <w:tc>
+          <w:tcPr>
+            <w:tcW w:w="7058" w:type="dxa"/>
+            <w:gridSpan w:val="3"/>
+            <w:shd w:val="clear" w:color="auto" w:fill="auto"/>
+          </w:tcPr>
+          <w:p>
+            <w:pPr>
+              <w:spacing w:after="0" w:line="240" w:lineRule="auto"/>
+              <w:rPr>
+                <w:rFonts w:ascii="Arial" w:hAnsi="Arial" w:cs="Arial"/>
+              </w:rPr>
+            </w:pPr>
+            <w:r>
+              <w:rPr>
+                <w:rFonts w:ascii="Arial" w:hAnsi="Arial" w:cs="Arial"/>
+              </w:rPr>
+              <w:t>1.1</w:t>
+            </w:r>
+            <w:r>
+              <w:rPr>
+                <w:rFonts w:ascii="Arial" w:hAnsi="Arial" w:cs="Arial"/>
+              </w:rPr>
+              <w:t xml:space="preserve"> (01/10/2018)</w:t>
+            </w:r>
+          </w:p>
+        </w:tc>
+      </w:tr>
+      <w:tr>
+        <w:tc>
+          <w:tcPr>
+            <w:tcW w:w="1708" w:type="dxa"/>
+            <w:shd w:val="clear" w:color="auto" w:fill="auto"/>
+          </w:tcPr>
+          <w:p>
+            <w:pPr>
+              <w:spacing w:after="0" w:line="240" w:lineRule="auto"/>
+              <w:rPr>
+                <w:rFonts w:ascii="Arial" w:hAnsi="Arial" w:cs="Arial"/>
+                <w:b/>
+              </w:rPr>
+            </w:pPr>
+            <w:r>
+              <w:rPr>
+                <w:rFonts w:ascii="Arial" w:hAnsi="Arial" w:cs="Arial"/>
+                <w:b/>
+              </w:rPr>
+              <w:t>Autores</w:t>
+            </w:r>
+          </w:p>
+        </w:tc>
+        <w:tc>
+          <w:tcPr>
+            <w:tcW w:w="7058" w:type="dxa"/>
+            <w:gridSpan w:val="3"/>
+            <w:shd w:val="clear" w:color="auto" w:fill="auto"/>
+          </w:tcPr>
+          <w:p>
+            <w:pPr>
+              <w:spacing w:after="0" w:line="240" w:lineRule="auto"/>
+              <w:rPr>
+                <w:rFonts w:ascii="Arial" w:hAnsi="Arial" w:cs="Arial"/>
+                <w:spacing w:val="5"/>
+              </w:rPr>
+            </w:pPr>
+            <w:r>
+              <w:rPr>
+                <w:rFonts w:ascii="Arial" w:hAnsi="Arial" w:cs="Arial"/>
+              </w:rPr>
+              <w:t>Gestor Documental (Rodrigo Rey Duarte)</w:t>
+            </w:r>
+          </w:p>
+        </w:tc>
+      </w:tr>
+      <w:tr>
+        <w:tc>
+          <w:tcPr>
+            <w:tcW w:w="1708" w:type="dxa"/>
+            <w:shd w:val="clear" w:color="auto" w:fill="auto"/>
+          </w:tcPr>
+          <w:p>
+            <w:pPr>
+              <w:spacing w:after="0" w:line="240" w:lineRule="auto"/>
+              <w:rPr>
+                <w:rFonts w:ascii="Arial" w:hAnsi="Arial" w:cs="Arial"/>
+                <w:b/>
+              </w:rPr>
+            </w:pPr>
+            <w:r>
+              <w:rPr>
+                <w:rFonts w:ascii="Arial" w:hAnsi="Arial" w:cs="Arial"/>
+                <w:b/>
+              </w:rPr>
+              <w:t>Fuentes</w:t>
+            </w:r>
+          </w:p>
+        </w:tc>
+        <w:tc>
+          <w:tcPr>
+            <w:tcW w:w="7058" w:type="dxa"/>
+            <w:gridSpan w:val="3"/>
+            <w:shd w:val="clear" w:color="auto" w:fill="auto"/>
+          </w:tcPr>
+          <w:p>
+            <w:pPr>
+              <w:spacing w:after="0" w:line="240" w:lineRule="auto"/>
+              <w:rPr>
+                <w:rFonts w:ascii="Arial" w:hAnsi="Arial" w:cs="Arial"/>
+              </w:rPr>
+            </w:pPr>
+          </w:p>
+        </w:tc>
+      </w:tr>
+      <w:tr>
+        <w:tc>
+          <w:tcPr>
+            <w:tcW w:w="1708" w:type="dxa"/>
+            <w:shd w:val="clear" w:color="auto" w:fill="auto"/>
+          </w:tcPr>
+          <w:p>
+            <w:pPr>
+              <w:spacing w:after="0" w:line="240" w:lineRule="auto"/>
+              <w:rPr>
+                <w:rFonts w:ascii="Arial" w:hAnsi="Arial" w:cs="Arial"/>
+                <w:b/>
+              </w:rPr>
+            </w:pPr>
+            <w:r>
+              <w:rPr>
+                <w:rFonts w:ascii="Arial" w:hAnsi="Arial" w:cs="Arial"/>
+                <w:b/>
+              </w:rPr>
+              <w:t>Descripción</w:t>
+            </w:r>
+          </w:p>
+        </w:tc>
+        <w:tc>
+          <w:tcPr>
+            <w:tcW w:w="7058" w:type="dxa"/>
+            <w:gridSpan w:val="3"/>
+            <w:shd w:val="clear" w:color="auto" w:fill="auto"/>
+          </w:tcPr>
+          <w:p>
+            <w:pPr>
+              <w:spacing w:after="0" w:line="240" w:lineRule="auto"/>
+              <w:rPr>
+                <w:rFonts w:ascii="Arial" w:hAnsi="Arial" w:cs="Arial"/>
+              </w:rPr>
+            </w:pPr>
+            <w:r>
+              <w:rPr>
+                <w:rFonts w:ascii="Arial" w:hAnsi="Arial" w:cs="Arial"/>
+                <w:b/>
+                <w:i/>
+              </w:rPr>
+              <w:t>E</w:t>
+            </w:r>
+            <w:r>
+              <w:rPr>
+                <w:rFonts w:ascii="Arial" w:hAnsi="Arial" w:cs="Arial"/>
+                <w:b/>
+                <w:i/>
+              </w:rPr>
+              <w:t>ste actor</w:t>
+            </w:r>
+            <w:r>
+              <w:rPr>
+                <w:rFonts w:ascii="Arial" w:hAnsi="Arial" w:cs="Arial"/>
+                <w:b/>
+                <w:i/>
+              </w:rPr>
+              <w:t xml:space="preserve"> representa </w:t>
+            </w:r>
+            <w:r>
+              <w:rPr>
+                <w:rFonts w:ascii="Arial" w:hAnsi="Arial" w:cs="Arial"/>
+              </w:rPr>
+              <w:t>a la persona responsable de gestionar el negocio a nivel interno, es decir tomar decisiones en torno a las nóminas el stock o el personal.</w:t>
+            </w:r>
+          </w:p>
+          <w:p>
+            <w:pPr>
+              <w:spacing w:after="0" w:line="240" w:lineRule="auto"/>
+              <w:rPr>
+                <w:rFonts w:ascii="Arial" w:hAnsi="Arial" w:cs="Arial"/>
+              </w:rPr>
+            </w:pPr>
+          </w:p>
+        </w:tc>
+      </w:tr>
+      <w:tr>
+        <w:tc>
+          <w:tcPr>
+            <w:tcW w:w="1708" w:type="dxa"/>
+            <w:shd w:val="clear" w:color="auto" w:fill="auto"/>
+          </w:tcPr>
+          <w:p>
+            <w:pPr>
+              <w:spacing w:after="0" w:line="240" w:lineRule="auto"/>
+              <w:rPr>
+                <w:rFonts w:ascii="Arial" w:hAnsi="Arial" w:cs="Arial"/>
+                <w:b/>
+              </w:rPr>
+            </w:pPr>
+            <w:r>
+              <w:rPr>
+                <w:rFonts w:ascii="Arial" w:hAnsi="Arial" w:cs="Arial"/>
+                <w:b/>
+              </w:rPr>
+              <w:t xml:space="preserve">Comentarios </w:t>
+            </w:r>
+          </w:p>
+        </w:tc>
+        <w:tc>
+          <w:tcPr>
+            <w:tcW w:w="5073" w:type="dxa"/>
+            <w:shd w:val="clear" w:color="auto" w:fill="auto"/>
+          </w:tcPr>
+          <w:p>
+            <w:pPr>
+              <w:spacing w:after="0" w:line="240" w:lineRule="auto"/>
+              <w:rPr>
+                <w:rFonts w:ascii="Arial" w:hAnsi="Arial" w:cs="Arial"/>
+              </w:rPr>
+            </w:pPr>
+            <w:r>
+              <w:rPr>
+                <w:rFonts w:ascii="Arial" w:hAnsi="Arial" w:cs="Arial"/>
+              </w:rPr>
+              <w:t xml:space="preserve">Un encargado puede cumplir funciones de un </w:t>
+            </w:r>
+            <w:proofErr w:type="gramStart"/>
+            <w:r>
+              <w:rPr>
+                <w:rFonts w:ascii="Arial" w:hAnsi="Arial" w:cs="Arial"/>
+              </w:rPr>
+              <w:t>camarero</w:t>
+            </w:r>
+            <w:proofErr w:type="gramEnd"/>
+            <w:r>
+              <w:rPr>
+                <w:rFonts w:ascii="Arial" w:hAnsi="Arial" w:cs="Arial"/>
+              </w:rPr>
+              <w:t xml:space="preserve"> pero estas son sus funciones diferenciadas</w:t>
+            </w:r>
+          </w:p>
+        </w:tc>
+        <w:tc>
+          <w:tcPr>
+            <w:tcW w:w="292" w:type="dxa"/>
+            <w:shd w:val="clear" w:color="auto" w:fill="auto"/>
+          </w:tcPr>
+          <w:p>
+            <w:pPr>
+              <w:spacing w:after="0" w:line="240" w:lineRule="auto"/>
+              <w:jc w:val="center"/>
+              <w:rPr>
+                <w:rFonts w:ascii="Arial" w:hAnsi="Arial" w:cs="Arial"/>
+              </w:rPr>
+            </w:pPr>
+          </w:p>
+        </w:tc>
+        <w:tc>
+          <w:tcPr>
+            <w:tcW w:w="1693" w:type="dxa"/>
+            <w:shd w:val="clear" w:color="auto" w:fill="auto"/>
+          </w:tcPr>
+          <w:p>
+            <w:pPr>
+              <w:spacing w:after="0" w:line="240" w:lineRule="auto"/>
+              <w:jc w:val="center"/>
+              <w:rPr>
+                <w:rFonts w:ascii="Arial" w:hAnsi="Arial" w:cs="Arial"/>
+              </w:rPr>
+            </w:pPr>
+          </w:p>
+        </w:tc>
+      </w:tr>
+    </w:tbl>
+    <w:p>
+      <w:pPr>
+        <w:pStyle w:val="Sinespaciado1"/>
+        <w:spacing w:after="240"/>
+        <w:ind w:left="708" w:firstLine="0"/>
+        <w:rPr>
+          <w:sz w:val="24"/>
+          <w:szCs w:val="23"/>
+        </w:rPr>
+      </w:pPr>
+    </w:p>
+    <w:tbl>
+      <w:tblPr>
+        <w:tblpPr w:leftFromText="142" w:rightFromText="142" w:vertAnchor="text" w:horzAnchor="margin" w:tblpY="25"/>
+        <w:tblOverlap w:val="never"/>
+        <w:tblW w:w="8766" w:type="dxa"/>
+        <w:tblBorders>
+          <w:top w:val="single" w:sz="18" w:space="0" w:color="4F81BD"/>
+          <w:left w:val="single" w:sz="18" w:space="0" w:color="4F81BD"/>
+          <w:bottom w:val="single" w:sz="18" w:space="0" w:color="4F81BD"/>
+          <w:right w:val="single" w:sz="18" w:space="0" w:color="4F81BD"/>
+          <w:insideH w:val="single" w:sz="2" w:space="0" w:color="4F81BD"/>
+        </w:tblBorders>
+        <w:tblLook w:val="04A0" w:firstRow="1" w:lastRow="0" w:firstColumn="1" w:lastColumn="0" w:noHBand="0" w:noVBand="1"/>
+      </w:tblPr>
+      <w:tblGrid>
+        <w:gridCol w:w="1708"/>
+        <w:gridCol w:w="2570"/>
+        <w:gridCol w:w="2795"/>
+        <w:gridCol w:w="1693"/>
+      </w:tblGrid>
+      <w:tr>
+        <w:trPr>
+          <w:tblHeader/>
+        </w:trPr>
+        <w:tc>
+          <w:tcPr>
+            <w:tcW w:w="1708" w:type="dxa"/>
+            <w:shd w:val="clear" w:color="auto" w:fill="4F81BD"/>
+          </w:tcPr>
+          <w:p>
+            <w:pPr>
+              <w:spacing w:after="0" w:line="240" w:lineRule="auto"/>
+              <w:rPr>
+                <w:rFonts w:ascii="Arial" w:hAnsi="Arial" w:cs="Arial"/>
+                <w:color w:val="FFFFFF"/>
+              </w:rPr>
+            </w:pPr>
+            <w:r>
+              <w:rPr>
+                <w:rFonts w:ascii="Arial" w:hAnsi="Arial" w:cs="Arial"/>
+                <w:color w:val="FFFFFF"/>
+              </w:rPr>
+              <w:t>ACT</w:t>
+            </w:r>
+            <w:r>
+              <w:rPr>
+                <w:rFonts w:ascii="Arial" w:hAnsi="Arial" w:cs="Arial"/>
+                <w:color w:val="FFFFFF"/>
+              </w:rPr>
+              <w:t>-000</w:t>
+            </w:r>
+            <w:r>
+              <w:rPr>
+                <w:rFonts w:ascii="Arial" w:hAnsi="Arial" w:cs="Arial"/>
+                <w:color w:val="FFFFFF"/>
+              </w:rPr>
+              <w:t>2</w:t>
+            </w:r>
+          </w:p>
+        </w:tc>
+        <w:tc>
+          <w:tcPr>
+            <w:tcW w:w="7058" w:type="dxa"/>
+            <w:gridSpan w:val="3"/>
+            <w:shd w:val="clear" w:color="auto" w:fill="4F81BD"/>
+          </w:tcPr>
+          <w:p>
+            <w:pPr>
+              <w:spacing w:after="0" w:line="240" w:lineRule="auto"/>
+              <w:rPr>
+                <w:rFonts w:ascii="Arial" w:hAnsi="Arial" w:cs="Arial"/>
+                <w:color w:val="FFFFFF"/>
+              </w:rPr>
+            </w:pPr>
+            <w:r>
+              <w:rPr>
+                <w:rFonts w:ascii="Arial" w:hAnsi="Arial" w:cs="Arial"/>
+                <w:color w:val="FFFFFF"/>
+              </w:rPr>
+              <w:t>Camarero</w:t>
+            </w:r>
+          </w:p>
+        </w:tc>
+      </w:tr>
+      <w:tr>
+        <w:tc>
+          <w:tcPr>
+            <w:tcW w:w="1708" w:type="dxa"/>
+            <w:shd w:val="clear" w:color="auto" w:fill="auto"/>
+          </w:tcPr>
+          <w:p>
+            <w:pPr>
+              <w:spacing w:after="0" w:line="240" w:lineRule="auto"/>
+              <w:rPr>
+                <w:rFonts w:ascii="Arial" w:hAnsi="Arial" w:cs="Arial"/>
+                <w:b/>
+              </w:rPr>
+            </w:pPr>
+            <w:r>
+              <w:rPr>
+                <w:rFonts w:ascii="Arial" w:hAnsi="Arial" w:cs="Arial"/>
+                <w:b/>
+              </w:rPr>
+              <w:t>Versión</w:t>
+            </w:r>
+          </w:p>
+        </w:tc>
+        <w:tc>
+          <w:tcPr>
+            <w:tcW w:w="7058" w:type="dxa"/>
+            <w:gridSpan w:val="3"/>
+            <w:shd w:val="clear" w:color="auto" w:fill="auto"/>
+          </w:tcPr>
+          <w:p>
+            <w:pPr>
+              <w:spacing w:after="0" w:line="240" w:lineRule="auto"/>
+              <w:rPr>
+                <w:rFonts w:ascii="Arial" w:hAnsi="Arial" w:cs="Arial"/>
+              </w:rPr>
+            </w:pPr>
+            <w:r>
+              <w:rPr>
+                <w:rFonts w:ascii="Arial" w:hAnsi="Arial" w:cs="Arial"/>
+              </w:rPr>
+              <w:t>1.1 (01/10/2018)</w:t>
+            </w:r>
+          </w:p>
+        </w:tc>
+      </w:tr>
+      <w:tr>
+        <w:tc>
+          <w:tcPr>
+            <w:tcW w:w="1708" w:type="dxa"/>
+            <w:shd w:val="clear" w:color="auto" w:fill="auto"/>
+          </w:tcPr>
+          <w:p>
+            <w:pPr>
+              <w:spacing w:after="0" w:line="240" w:lineRule="auto"/>
+              <w:rPr>
+                <w:rFonts w:ascii="Arial" w:hAnsi="Arial" w:cs="Arial"/>
+                <w:b/>
+              </w:rPr>
+            </w:pPr>
+            <w:r>
+              <w:rPr>
+                <w:rFonts w:ascii="Arial" w:hAnsi="Arial" w:cs="Arial"/>
+                <w:b/>
+              </w:rPr>
+              <w:t>Autores</w:t>
+            </w:r>
+          </w:p>
+        </w:tc>
+        <w:tc>
+          <w:tcPr>
+            <w:tcW w:w="7058" w:type="dxa"/>
+            <w:gridSpan w:val="3"/>
+            <w:shd w:val="clear" w:color="auto" w:fill="auto"/>
+          </w:tcPr>
+          <w:p>
+            <w:pPr>
+              <w:spacing w:after="0" w:line="240" w:lineRule="auto"/>
+              <w:rPr>
+                <w:rFonts w:ascii="Arial" w:hAnsi="Arial" w:cs="Arial"/>
+                <w:spacing w:val="5"/>
+              </w:rPr>
+            </w:pPr>
+            <w:r>
+              <w:rPr>
+                <w:rFonts w:ascii="Arial" w:hAnsi="Arial" w:cs="Arial"/>
+              </w:rPr>
+              <w:t>Gestor Documental (Rodrigo Rey Duarte)</w:t>
+            </w:r>
+          </w:p>
+        </w:tc>
+      </w:tr>
+      <w:tr>
+        <w:tc>
+          <w:tcPr>
+            <w:tcW w:w="1708" w:type="dxa"/>
+            <w:shd w:val="clear" w:color="auto" w:fill="auto"/>
+          </w:tcPr>
+          <w:p>
+            <w:pPr>
+              <w:spacing w:after="0" w:line="240" w:lineRule="auto"/>
+              <w:rPr>
+                <w:rFonts w:ascii="Arial" w:hAnsi="Arial" w:cs="Arial"/>
+                <w:b/>
+              </w:rPr>
+            </w:pPr>
+            <w:r>
+              <w:rPr>
+                <w:rFonts w:ascii="Arial" w:hAnsi="Arial" w:cs="Arial"/>
+                <w:b/>
+              </w:rPr>
+              <w:t>Fuentes</w:t>
+            </w:r>
+          </w:p>
+        </w:tc>
+        <w:tc>
+          <w:tcPr>
+            <w:tcW w:w="7058" w:type="dxa"/>
+            <w:gridSpan w:val="3"/>
+            <w:shd w:val="clear" w:color="auto" w:fill="auto"/>
+          </w:tcPr>
+          <w:p>
+            <w:pPr>
+              <w:spacing w:after="0" w:line="240" w:lineRule="auto"/>
+              <w:rPr>
+                <w:rFonts w:ascii="Arial" w:hAnsi="Arial" w:cs="Arial"/>
+              </w:rPr>
+            </w:pPr>
+          </w:p>
+        </w:tc>
+      </w:tr>
+      <w:tr>
+        <w:tc>
+          <w:tcPr>
+            <w:tcW w:w="1708" w:type="dxa"/>
+            <w:shd w:val="clear" w:color="auto" w:fill="auto"/>
+          </w:tcPr>
+          <w:p>
+            <w:pPr>
+              <w:spacing w:after="0" w:line="240" w:lineRule="auto"/>
+              <w:rPr>
+                <w:rFonts w:ascii="Arial" w:hAnsi="Arial" w:cs="Arial"/>
+                <w:b/>
+              </w:rPr>
+            </w:pPr>
+            <w:r>
+              <w:rPr>
+                <w:rFonts w:ascii="Arial" w:hAnsi="Arial" w:cs="Arial"/>
+                <w:b/>
+              </w:rPr>
+              <w:t>Descripción</w:t>
+            </w:r>
+          </w:p>
+        </w:tc>
+        <w:tc>
+          <w:tcPr>
+            <w:tcW w:w="7058" w:type="dxa"/>
+            <w:gridSpan w:val="3"/>
+            <w:shd w:val="clear" w:color="auto" w:fill="auto"/>
+          </w:tcPr>
+          <w:p>
+            <w:pPr>
+              <w:spacing w:after="0" w:line="240" w:lineRule="auto"/>
+              <w:rPr>
+                <w:rFonts w:ascii="Arial" w:hAnsi="Arial" w:cs="Arial"/>
+              </w:rPr>
+            </w:pPr>
+            <w:r>
+              <w:rPr>
+                <w:rFonts w:ascii="Arial" w:hAnsi="Arial" w:cs="Arial"/>
+                <w:b/>
+                <w:i/>
+              </w:rPr>
+              <w:t>Este actor representa</w:t>
+            </w:r>
+            <w:r>
+              <w:rPr>
+                <w:rFonts w:ascii="Arial" w:hAnsi="Arial" w:cs="Arial"/>
+              </w:rPr>
+              <w:t xml:space="preserve"> la persona encargada de dar servicio a los clientes y la que toma contacto con estos. El pedido puede ser realizado y enviado por el camarero que atendió a los clientes siempre que este pedido solo tenga elementos de barra</w:t>
+            </w:r>
+          </w:p>
+          <w:p>
+            <w:pPr>
+              <w:spacing w:after="0" w:line="240" w:lineRule="auto"/>
+              <w:rPr>
+                <w:rFonts w:ascii="Arial" w:hAnsi="Arial" w:cs="Arial"/>
+              </w:rPr>
+            </w:pPr>
+          </w:p>
+        </w:tc>
+      </w:tr>
+      <w:tr>
+        <w:tc>
+          <w:tcPr>
+            <w:tcW w:w="1708" w:type="dxa"/>
+            <w:shd w:val="clear" w:color="auto" w:fill="auto"/>
+          </w:tcPr>
+          <w:p>
+            <w:pPr>
+              <w:spacing w:after="0" w:line="240" w:lineRule="auto"/>
+              <w:rPr>
+                <w:rFonts w:ascii="Arial" w:hAnsi="Arial" w:cs="Arial"/>
+                <w:b/>
+              </w:rPr>
+            </w:pPr>
+            <w:r>
+              <w:rPr>
+                <w:rFonts w:ascii="Arial" w:hAnsi="Arial" w:cs="Arial"/>
+                <w:b/>
+              </w:rPr>
+              <w:t xml:space="preserve">Comentarios </w:t>
+            </w:r>
+          </w:p>
+        </w:tc>
+        <w:tc>
+          <w:tcPr>
+            <w:tcW w:w="2570" w:type="dxa"/>
+            <w:shd w:val="clear" w:color="auto" w:fill="auto"/>
+          </w:tcPr>
+          <w:p>
+            <w:pPr>
+              <w:spacing w:after="0" w:line="240" w:lineRule="auto"/>
+              <w:rPr>
+                <w:rFonts w:ascii="Arial" w:hAnsi="Arial" w:cs="Arial"/>
+              </w:rPr>
+            </w:pPr>
+          </w:p>
+        </w:tc>
+        <w:tc>
+          <w:tcPr>
+            <w:tcW w:w="2795" w:type="dxa"/>
+            <w:shd w:val="clear" w:color="auto" w:fill="auto"/>
+          </w:tcPr>
+          <w:p>
+            <w:pPr>
+              <w:spacing w:after="0" w:line="240" w:lineRule="auto"/>
+              <w:jc w:val="center"/>
+              <w:rPr>
+                <w:rFonts w:ascii="Arial" w:hAnsi="Arial" w:cs="Arial"/>
+              </w:rPr>
+            </w:pPr>
+          </w:p>
+        </w:tc>
+        <w:tc>
+          <w:tcPr>
+            <w:tcW w:w="1693" w:type="dxa"/>
+            <w:shd w:val="clear" w:color="auto" w:fill="auto"/>
+          </w:tcPr>
+          <w:p>
+            <w:pPr>
+              <w:spacing w:after="0" w:line="240" w:lineRule="auto"/>
+              <w:jc w:val="center"/>
+              <w:rPr>
+                <w:rFonts w:ascii="Arial" w:hAnsi="Arial" w:cs="Arial"/>
+              </w:rPr>
+            </w:pPr>
+          </w:p>
+        </w:tc>
+      </w:tr>
+    </w:tbl>
+    <w:p>
+      <w:pPr>
+        <w:pStyle w:val="Sinespaciado1"/>
+        <w:spacing w:after="240"/>
+        <w:ind w:left="708" w:firstLine="0"/>
+        <w:rPr>
+          <w:sz w:val="24"/>
+          <w:szCs w:val="23"/>
+        </w:rPr>
+      </w:pPr>
+    </w:p>
+    <w:tbl>
+      <w:tblPr>
+        <w:tblpPr w:leftFromText="142" w:rightFromText="142" w:vertAnchor="text" w:horzAnchor="margin" w:tblpY="25"/>
+        <w:tblOverlap w:val="never"/>
+        <w:tblW w:w="8766" w:type="dxa"/>
+        <w:tblBorders>
+          <w:top w:val="single" w:sz="18" w:space="0" w:color="4F81BD"/>
+          <w:left w:val="single" w:sz="18" w:space="0" w:color="4F81BD"/>
+          <w:bottom w:val="single" w:sz="18" w:space="0" w:color="4F81BD"/>
+          <w:right w:val="single" w:sz="18" w:space="0" w:color="4F81BD"/>
+          <w:insideH w:val="single" w:sz="2" w:space="0" w:color="4F81BD"/>
+        </w:tblBorders>
+        <w:tblLook w:val="04A0" w:firstRow="1" w:lastRow="0" w:firstColumn="1" w:lastColumn="0" w:noHBand="0" w:noVBand="1"/>
+      </w:tblPr>
+      <w:tblGrid>
+        <w:gridCol w:w="1708"/>
+        <w:gridCol w:w="2570"/>
+        <w:gridCol w:w="2795"/>
+        <w:gridCol w:w="1693"/>
+      </w:tblGrid>
+      <w:tr>
+        <w:trPr>
+          <w:tblHeader/>
+        </w:trPr>
+        <w:tc>
+          <w:tcPr>
+            <w:tcW w:w="1708" w:type="dxa"/>
+            <w:shd w:val="clear" w:color="auto" w:fill="4F81BD"/>
+          </w:tcPr>
+          <w:p>
+            <w:pPr>
+              <w:spacing w:after="0" w:line="240" w:lineRule="auto"/>
+              <w:rPr>
+                <w:rFonts w:ascii="Arial" w:hAnsi="Arial" w:cs="Arial"/>
+                <w:color w:val="FFFFFF"/>
+              </w:rPr>
+            </w:pPr>
+            <w:r>
+              <w:rPr>
+                <w:rFonts w:ascii="Arial" w:hAnsi="Arial" w:cs="Arial"/>
+                <w:color w:val="FFFFFF"/>
+              </w:rPr>
+              <w:t>ACT</w:t>
+            </w:r>
+            <w:r>
+              <w:rPr>
+                <w:rFonts w:ascii="Arial" w:hAnsi="Arial" w:cs="Arial"/>
+                <w:color w:val="FFFFFF"/>
+              </w:rPr>
+              <w:t>-000</w:t>
+            </w:r>
+            <w:r>
+              <w:rPr>
+                <w:rFonts w:ascii="Arial" w:hAnsi="Arial" w:cs="Arial"/>
+                <w:color w:val="FFFFFF"/>
+              </w:rPr>
+              <w:t>3</w:t>
+            </w:r>
+          </w:p>
+        </w:tc>
+        <w:tc>
+          <w:tcPr>
+            <w:tcW w:w="7058" w:type="dxa"/>
+            <w:gridSpan w:val="3"/>
+            <w:shd w:val="clear" w:color="auto" w:fill="4F81BD"/>
+          </w:tcPr>
+          <w:p>
+            <w:pPr>
+              <w:spacing w:after="0" w:line="240" w:lineRule="auto"/>
+              <w:rPr>
+                <w:rFonts w:ascii="Arial" w:hAnsi="Arial" w:cs="Arial"/>
+                <w:color w:val="FFFFFF"/>
+              </w:rPr>
+            </w:pPr>
+            <w:r>
+              <w:rPr>
+                <w:rFonts w:ascii="Arial" w:hAnsi="Arial" w:cs="Arial"/>
+                <w:color w:val="FFFFFF"/>
+              </w:rPr>
+              <w:t>Cliente</w:t>
+            </w:r>
+          </w:p>
+        </w:tc>
+      </w:tr>
+      <w:tr>
+        <w:tc>
+          <w:tcPr>
+            <w:tcW w:w="1708" w:type="dxa"/>
+            <w:shd w:val="clear" w:color="auto" w:fill="auto"/>
+          </w:tcPr>
+          <w:p>
+            <w:pPr>
+              <w:spacing w:after="0" w:line="240" w:lineRule="auto"/>
+              <w:rPr>
+                <w:rFonts w:ascii="Arial" w:hAnsi="Arial" w:cs="Arial"/>
+                <w:b/>
+              </w:rPr>
+            </w:pPr>
+            <w:r>
+              <w:rPr>
+                <w:rFonts w:ascii="Arial" w:hAnsi="Arial" w:cs="Arial"/>
+                <w:b/>
+              </w:rPr>
+              <w:t>Versión</w:t>
+            </w:r>
+          </w:p>
+        </w:tc>
+        <w:tc>
+          <w:tcPr>
+            <w:tcW w:w="7058" w:type="dxa"/>
+            <w:gridSpan w:val="3"/>
+            <w:shd w:val="clear" w:color="auto" w:fill="auto"/>
+          </w:tcPr>
+          <w:p>
+            <w:pPr>
+              <w:spacing w:after="0" w:line="240" w:lineRule="auto"/>
+              <w:rPr>
+                <w:rFonts w:ascii="Arial" w:hAnsi="Arial" w:cs="Arial"/>
+              </w:rPr>
+            </w:pPr>
+            <w:r>
+              <w:rPr>
+                <w:rFonts w:ascii="Arial" w:hAnsi="Arial" w:cs="Arial"/>
+              </w:rPr>
+              <w:t>1.1 (01/10/2018)</w:t>
+            </w:r>
+          </w:p>
+        </w:tc>
+      </w:tr>
+      <w:tr>
+        <w:tc>
+          <w:tcPr>
+            <w:tcW w:w="1708" w:type="dxa"/>
+            <w:shd w:val="clear" w:color="auto" w:fill="auto"/>
+          </w:tcPr>
+          <w:p>
+            <w:pPr>
+              <w:spacing w:after="0" w:line="240" w:lineRule="auto"/>
+              <w:rPr>
+                <w:rFonts w:ascii="Arial" w:hAnsi="Arial" w:cs="Arial"/>
+                <w:b/>
+              </w:rPr>
+            </w:pPr>
+            <w:r>
+              <w:rPr>
+                <w:rFonts w:ascii="Arial" w:hAnsi="Arial" w:cs="Arial"/>
+                <w:b/>
+              </w:rPr>
+              <w:t>Autores</w:t>
+            </w:r>
+          </w:p>
+        </w:tc>
+        <w:tc>
+          <w:tcPr>
+            <w:tcW w:w="7058" w:type="dxa"/>
+            <w:gridSpan w:val="3"/>
+            <w:shd w:val="clear" w:color="auto" w:fill="auto"/>
+          </w:tcPr>
+          <w:p>
+            <w:pPr>
+              <w:spacing w:after="0" w:line="240" w:lineRule="auto"/>
+              <w:rPr>
+                <w:rFonts w:ascii="Arial" w:hAnsi="Arial" w:cs="Arial"/>
+                <w:spacing w:val="5"/>
+              </w:rPr>
+            </w:pPr>
+            <w:r>
+              <w:rPr>
+                <w:rFonts w:ascii="Arial" w:hAnsi="Arial" w:cs="Arial"/>
+              </w:rPr>
+              <w:t>Gestor Documental (Rodrigo Rey Duarte)</w:t>
+            </w:r>
+          </w:p>
+        </w:tc>
+      </w:tr>
+      <w:tr>
+        <w:tc>
+          <w:tcPr>
+            <w:tcW w:w="1708" w:type="dxa"/>
+            <w:shd w:val="clear" w:color="auto" w:fill="auto"/>
+          </w:tcPr>
+          <w:p>
+            <w:pPr>
+              <w:spacing w:after="0" w:line="240" w:lineRule="auto"/>
+              <w:rPr>
+                <w:rFonts w:ascii="Arial" w:hAnsi="Arial" w:cs="Arial"/>
+                <w:b/>
+              </w:rPr>
+            </w:pPr>
+            <w:r>
+              <w:rPr>
+                <w:rFonts w:ascii="Arial" w:hAnsi="Arial" w:cs="Arial"/>
+                <w:b/>
+              </w:rPr>
+              <w:t>Fuentes</w:t>
+            </w:r>
+          </w:p>
+        </w:tc>
+        <w:tc>
+          <w:tcPr>
+            <w:tcW w:w="7058" w:type="dxa"/>
+            <w:gridSpan w:val="3"/>
+            <w:shd w:val="clear" w:color="auto" w:fill="auto"/>
+          </w:tcPr>
+          <w:p>
+            <w:pPr>
+              <w:spacing w:after="0" w:line="240" w:lineRule="auto"/>
+              <w:rPr>
+                <w:rFonts w:ascii="Arial" w:hAnsi="Arial" w:cs="Arial"/>
+              </w:rPr>
+            </w:pPr>
+          </w:p>
+        </w:tc>
+      </w:tr>
+      <w:tr>
+        <w:tc>
+          <w:tcPr>
+            <w:tcW w:w="1708" w:type="dxa"/>
+            <w:shd w:val="clear" w:color="auto" w:fill="auto"/>
+          </w:tcPr>
+          <w:p>
+            <w:pPr>
+              <w:spacing w:after="0" w:line="240" w:lineRule="auto"/>
+              <w:rPr>
+                <w:rFonts w:ascii="Arial" w:hAnsi="Arial" w:cs="Arial"/>
+                <w:b/>
+              </w:rPr>
+            </w:pPr>
+            <w:r>
+              <w:rPr>
+                <w:rFonts w:ascii="Arial" w:hAnsi="Arial" w:cs="Arial"/>
+                <w:b/>
+              </w:rPr>
+              <w:t>Descripción</w:t>
+            </w:r>
+          </w:p>
+        </w:tc>
+        <w:tc>
+          <w:tcPr>
+            <w:tcW w:w="7058" w:type="dxa"/>
+            <w:gridSpan w:val="3"/>
+            <w:shd w:val="clear" w:color="auto" w:fill="auto"/>
+          </w:tcPr>
+          <w:p>
+            <w:pPr>
+              <w:spacing w:after="0" w:line="240" w:lineRule="auto"/>
+              <w:rPr>
+                <w:rFonts w:ascii="Arial" w:hAnsi="Arial" w:cs="Arial"/>
+              </w:rPr>
+            </w:pPr>
+            <w:r>
+              <w:rPr>
+                <w:rFonts w:ascii="Arial" w:hAnsi="Arial" w:cs="Arial"/>
+                <w:b/>
+                <w:i/>
+              </w:rPr>
+              <w:t xml:space="preserve">Este actor representa </w:t>
+            </w:r>
+            <w:r>
+              <w:rPr>
+                <w:rFonts w:ascii="Arial" w:hAnsi="Arial" w:cs="Arial"/>
+              </w:rPr>
+              <w:t>a la persona que disfruta del servicio ofrecido por el bar, por tanto, tiene el poder de decisión sobre la mesa en la que sentará y que va a ser lo que va a tomar</w:t>
+            </w:r>
+          </w:p>
+          <w:p>
+            <w:pPr>
+              <w:spacing w:after="0" w:line="240" w:lineRule="auto"/>
+              <w:rPr>
+                <w:rFonts w:ascii="Arial" w:hAnsi="Arial" w:cs="Arial"/>
+              </w:rPr>
+            </w:pPr>
+          </w:p>
+        </w:tc>
+      </w:tr>
+      <w:tr>
+        <w:tc>
+          <w:tcPr>
+            <w:tcW w:w="1708" w:type="dxa"/>
+            <w:shd w:val="clear" w:color="auto" w:fill="auto"/>
+          </w:tcPr>
+          <w:p>
+            <w:pPr>
+              <w:spacing w:after="0" w:line="240" w:lineRule="auto"/>
+              <w:rPr>
+                <w:rFonts w:ascii="Arial" w:hAnsi="Arial" w:cs="Arial"/>
+                <w:b/>
+              </w:rPr>
+            </w:pPr>
+            <w:r>
+              <w:rPr>
+                <w:rFonts w:ascii="Arial" w:hAnsi="Arial" w:cs="Arial"/>
+                <w:b/>
+              </w:rPr>
+              <w:t xml:space="preserve">Comentarios </w:t>
+            </w:r>
+          </w:p>
+        </w:tc>
+        <w:tc>
+          <w:tcPr>
+            <w:tcW w:w="2570" w:type="dxa"/>
+            <w:shd w:val="clear" w:color="auto" w:fill="auto"/>
+          </w:tcPr>
+          <w:p>
+            <w:pPr>
+              <w:spacing w:after="0" w:line="240" w:lineRule="auto"/>
+              <w:rPr>
+                <w:rFonts w:ascii="Arial" w:hAnsi="Arial" w:cs="Arial"/>
+              </w:rPr>
+            </w:pPr>
+          </w:p>
+        </w:tc>
+        <w:tc>
+          <w:tcPr>
+            <w:tcW w:w="2795" w:type="dxa"/>
+            <w:shd w:val="clear" w:color="auto" w:fill="auto"/>
+          </w:tcPr>
+          <w:p>
+            <w:pPr>
+              <w:spacing w:after="0" w:line="240" w:lineRule="auto"/>
+              <w:jc w:val="center"/>
+              <w:rPr>
+                <w:rFonts w:ascii="Arial" w:hAnsi="Arial" w:cs="Arial"/>
+              </w:rPr>
+            </w:pPr>
+          </w:p>
+        </w:tc>
+        <w:tc>
+          <w:tcPr>
+            <w:tcW w:w="1693" w:type="dxa"/>
+            <w:shd w:val="clear" w:color="auto" w:fill="auto"/>
+          </w:tcPr>
+          <w:p>
+            <w:pPr>
+              <w:spacing w:after="0" w:line="240" w:lineRule="auto"/>
+              <w:jc w:val="center"/>
+              <w:rPr>
+                <w:rFonts w:ascii="Arial" w:hAnsi="Arial" w:cs="Arial"/>
+              </w:rPr>
+            </w:pPr>
+          </w:p>
+        </w:tc>
+      </w:tr>
+    </w:tbl>
+    <w:p>
+      <w:pPr>
+        <w:pStyle w:val="Sinespaciado1"/>
+        <w:spacing w:after="240"/>
+        <w:ind w:left="708" w:firstLine="0"/>
+        <w:rPr>
+          <w:sz w:val="24"/>
+          <w:szCs w:val="23"/>
+        </w:rPr>
+      </w:pPr>
+    </w:p>
+    <w:p>
+      <w:pPr>
+        <w:pStyle w:val="Sinespaciado1"/>
+        <w:spacing w:after="240"/>
+        <w:ind w:left="708" w:firstLine="0"/>
+        <w:rPr>
+          <w:sz w:val="24"/>
+          <w:szCs w:val="23"/>
+        </w:rPr>
+      </w:pPr>
+    </w:p>
+    <w:tbl>
+      <w:tblPr>
+        <w:tblpPr w:leftFromText="142" w:rightFromText="142" w:vertAnchor="text" w:horzAnchor="margin" w:tblpY="25"/>
+        <w:tblOverlap w:val="never"/>
+        <w:tblW w:w="8766" w:type="dxa"/>
+        <w:tblBorders>
+          <w:top w:val="single" w:sz="18" w:space="0" w:color="4F81BD"/>
+          <w:left w:val="single" w:sz="18" w:space="0" w:color="4F81BD"/>
+          <w:bottom w:val="single" w:sz="18" w:space="0" w:color="4F81BD"/>
+          <w:right w:val="single" w:sz="18" w:space="0" w:color="4F81BD"/>
+          <w:insideH w:val="single" w:sz="2" w:space="0" w:color="4F81BD"/>
+        </w:tblBorders>
+        <w:tblLook w:val="04A0" w:firstRow="1" w:lastRow="0" w:firstColumn="1" w:lastColumn="0" w:noHBand="0" w:noVBand="1"/>
+      </w:tblPr>
+      <w:tblGrid>
+        <w:gridCol w:w="1708"/>
+        <w:gridCol w:w="2570"/>
+        <w:gridCol w:w="2795"/>
+        <w:gridCol w:w="1693"/>
+      </w:tblGrid>
+      <w:tr>
+        <w:trPr>
+          <w:tblHeader/>
+        </w:trPr>
+        <w:tc>
+          <w:tcPr>
+            <w:tcW w:w="1708" w:type="dxa"/>
+            <w:shd w:val="clear" w:color="auto" w:fill="4F81BD"/>
+          </w:tcPr>
+          <w:p>
+            <w:pPr>
+              <w:spacing w:after="0" w:line="240" w:lineRule="auto"/>
+              <w:rPr>
+                <w:rFonts w:ascii="Arial" w:hAnsi="Arial" w:cs="Arial"/>
+                <w:color w:val="FFFFFF"/>
+              </w:rPr>
+            </w:pPr>
+            <w:r>
+              <w:rPr>
+                <w:rFonts w:ascii="Arial" w:hAnsi="Arial" w:cs="Arial"/>
+                <w:color w:val="FFFFFF"/>
+              </w:rPr>
+              <w:lastRenderedPageBreak/>
+              <w:t>ACT</w:t>
+            </w:r>
+            <w:r>
+              <w:rPr>
+                <w:rFonts w:ascii="Arial" w:hAnsi="Arial" w:cs="Arial"/>
+                <w:color w:val="FFFFFF"/>
+              </w:rPr>
+              <w:t>-000</w:t>
+            </w:r>
+            <w:r>
+              <w:rPr>
+                <w:rFonts w:ascii="Arial" w:hAnsi="Arial" w:cs="Arial"/>
+                <w:color w:val="FFFFFF"/>
+              </w:rPr>
+              <w:t>3</w:t>
+            </w:r>
+          </w:p>
+        </w:tc>
+        <w:tc>
+          <w:tcPr>
+            <w:tcW w:w="7058" w:type="dxa"/>
+            <w:gridSpan w:val="3"/>
+            <w:shd w:val="clear" w:color="auto" w:fill="4F81BD"/>
+          </w:tcPr>
+          <w:p>
+            <w:pPr>
+              <w:spacing w:after="0" w:line="240" w:lineRule="auto"/>
+              <w:rPr>
+                <w:rFonts w:ascii="Arial" w:hAnsi="Arial" w:cs="Arial"/>
+                <w:color w:val="FFFFFF"/>
+              </w:rPr>
+            </w:pPr>
+            <w:r>
+              <w:rPr>
+                <w:rFonts w:ascii="Arial" w:hAnsi="Arial" w:cs="Arial"/>
+                <w:color w:val="FFFFFF"/>
+              </w:rPr>
+              <w:t>Cocineros</w:t>
+            </w:r>
+          </w:p>
+        </w:tc>
+      </w:tr>
+      <w:tr>
+        <w:tc>
+          <w:tcPr>
+            <w:tcW w:w="1708" w:type="dxa"/>
+            <w:shd w:val="clear" w:color="auto" w:fill="auto"/>
+          </w:tcPr>
+          <w:p>
+            <w:pPr>
+              <w:spacing w:after="0" w:line="240" w:lineRule="auto"/>
+              <w:rPr>
+                <w:rFonts w:ascii="Arial" w:hAnsi="Arial" w:cs="Arial"/>
+                <w:b/>
+              </w:rPr>
+            </w:pPr>
+            <w:r>
+              <w:rPr>
+                <w:rFonts w:ascii="Arial" w:hAnsi="Arial" w:cs="Arial"/>
+                <w:b/>
+              </w:rPr>
+              <w:t>Versión</w:t>
+            </w:r>
+          </w:p>
+        </w:tc>
+        <w:tc>
+          <w:tcPr>
+            <w:tcW w:w="7058" w:type="dxa"/>
+            <w:gridSpan w:val="3"/>
+            <w:shd w:val="clear" w:color="auto" w:fill="auto"/>
+          </w:tcPr>
+          <w:p>
+            <w:pPr>
+              <w:spacing w:after="0" w:line="240" w:lineRule="auto"/>
+              <w:rPr>
+                <w:rFonts w:ascii="Arial" w:hAnsi="Arial" w:cs="Arial"/>
+              </w:rPr>
+            </w:pPr>
+            <w:r>
+              <w:rPr>
+                <w:rFonts w:ascii="Arial" w:hAnsi="Arial" w:cs="Arial"/>
+              </w:rPr>
+              <w:t>1.1 (01/10/2018)</w:t>
+            </w:r>
+          </w:p>
+        </w:tc>
+      </w:tr>
+      <w:tr>
+        <w:tc>
+          <w:tcPr>
+            <w:tcW w:w="1708" w:type="dxa"/>
+            <w:shd w:val="clear" w:color="auto" w:fill="auto"/>
+          </w:tcPr>
+          <w:p>
+            <w:pPr>
+              <w:spacing w:after="0" w:line="240" w:lineRule="auto"/>
+              <w:rPr>
+                <w:rFonts w:ascii="Arial" w:hAnsi="Arial" w:cs="Arial"/>
+                <w:b/>
+              </w:rPr>
+            </w:pPr>
+            <w:r>
+              <w:rPr>
+                <w:rFonts w:ascii="Arial" w:hAnsi="Arial" w:cs="Arial"/>
+                <w:b/>
+              </w:rPr>
+              <w:t>Autores</w:t>
+            </w:r>
+          </w:p>
+        </w:tc>
+        <w:tc>
+          <w:tcPr>
+            <w:tcW w:w="7058" w:type="dxa"/>
+            <w:gridSpan w:val="3"/>
+            <w:shd w:val="clear" w:color="auto" w:fill="auto"/>
+          </w:tcPr>
+          <w:p>
+            <w:pPr>
+              <w:spacing w:after="0" w:line="240" w:lineRule="auto"/>
+              <w:rPr>
+                <w:rFonts w:ascii="Arial" w:hAnsi="Arial" w:cs="Arial"/>
+                <w:spacing w:val="5"/>
+              </w:rPr>
+            </w:pPr>
+            <w:r>
+              <w:rPr>
+                <w:rFonts w:ascii="Arial" w:hAnsi="Arial" w:cs="Arial"/>
+              </w:rPr>
+              <w:t>Gestor Documental (Rodrigo Rey Duarte)</w:t>
+            </w:r>
+          </w:p>
+        </w:tc>
+      </w:tr>
+      <w:tr>
+        <w:tc>
+          <w:tcPr>
+            <w:tcW w:w="1708" w:type="dxa"/>
+            <w:shd w:val="clear" w:color="auto" w:fill="auto"/>
+          </w:tcPr>
+          <w:p>
+            <w:pPr>
+              <w:spacing w:after="0" w:line="240" w:lineRule="auto"/>
+              <w:rPr>
+                <w:rFonts w:ascii="Arial" w:hAnsi="Arial" w:cs="Arial"/>
+                <w:b/>
+              </w:rPr>
+            </w:pPr>
+            <w:r>
+              <w:rPr>
+                <w:rFonts w:ascii="Arial" w:hAnsi="Arial" w:cs="Arial"/>
+                <w:b/>
+              </w:rPr>
+              <w:t>Fuentes</w:t>
+            </w:r>
+          </w:p>
+        </w:tc>
+        <w:tc>
+          <w:tcPr>
+            <w:tcW w:w="7058" w:type="dxa"/>
+            <w:gridSpan w:val="3"/>
+            <w:shd w:val="clear" w:color="auto" w:fill="auto"/>
+          </w:tcPr>
+          <w:p>
+            <w:pPr>
+              <w:spacing w:after="0" w:line="240" w:lineRule="auto"/>
+              <w:rPr>
+                <w:rFonts w:ascii="Arial" w:hAnsi="Arial" w:cs="Arial"/>
+              </w:rPr>
+            </w:pPr>
+          </w:p>
+        </w:tc>
+      </w:tr>
+      <w:tr>
+        <w:tc>
+          <w:tcPr>
+            <w:tcW w:w="1708" w:type="dxa"/>
+            <w:shd w:val="clear" w:color="auto" w:fill="auto"/>
+          </w:tcPr>
+          <w:p>
+            <w:pPr>
+              <w:spacing w:after="0" w:line="240" w:lineRule="auto"/>
+              <w:rPr>
+                <w:rFonts w:ascii="Arial" w:hAnsi="Arial" w:cs="Arial"/>
+                <w:b/>
+              </w:rPr>
+            </w:pPr>
+            <w:r>
+              <w:rPr>
+                <w:rFonts w:ascii="Arial" w:hAnsi="Arial" w:cs="Arial"/>
+                <w:b/>
+              </w:rPr>
+              <w:t>Descripción</w:t>
+            </w:r>
+          </w:p>
+        </w:tc>
+        <w:tc>
+          <w:tcPr>
+            <w:tcW w:w="7058" w:type="dxa"/>
+            <w:gridSpan w:val="3"/>
+            <w:shd w:val="clear" w:color="auto" w:fill="auto"/>
+          </w:tcPr>
+          <w:p>
+            <w:pPr>
+              <w:spacing w:after="0" w:line="240" w:lineRule="auto"/>
+              <w:rPr>
+                <w:rFonts w:ascii="Arial" w:hAnsi="Arial" w:cs="Arial"/>
+              </w:rPr>
+            </w:pPr>
+            <w:r>
+              <w:rPr>
+                <w:rFonts w:ascii="Arial" w:hAnsi="Arial" w:cs="Arial"/>
+                <w:b/>
+                <w:i/>
+              </w:rPr>
+              <w:t xml:space="preserve">Este actor representa </w:t>
+            </w:r>
+            <w:r>
+              <w:rPr>
+                <w:rFonts w:ascii="Arial" w:hAnsi="Arial" w:cs="Arial"/>
+              </w:rPr>
+              <w:t>a la persona que realiza la comanda siempre que esta contenga algún elemento de comida.</w:t>
+            </w:r>
+          </w:p>
+          <w:p>
+            <w:pPr>
+              <w:spacing w:after="0" w:line="240" w:lineRule="auto"/>
+              <w:rPr>
+                <w:rFonts w:ascii="Arial" w:hAnsi="Arial" w:cs="Arial"/>
+              </w:rPr>
+            </w:pPr>
+          </w:p>
+        </w:tc>
+      </w:tr>
+      <w:tr>
+        <w:tc>
+          <w:tcPr>
+            <w:tcW w:w="1708" w:type="dxa"/>
+            <w:shd w:val="clear" w:color="auto" w:fill="auto"/>
+          </w:tcPr>
+          <w:p>
+            <w:pPr>
+              <w:spacing w:after="0" w:line="240" w:lineRule="auto"/>
+              <w:rPr>
+                <w:rFonts w:ascii="Arial" w:hAnsi="Arial" w:cs="Arial"/>
+                <w:b/>
+              </w:rPr>
+            </w:pPr>
+            <w:r>
+              <w:rPr>
+                <w:rFonts w:ascii="Arial" w:hAnsi="Arial" w:cs="Arial"/>
+                <w:b/>
+              </w:rPr>
+              <w:t xml:space="preserve">Comentarios </w:t>
+            </w:r>
+          </w:p>
+        </w:tc>
+        <w:tc>
+          <w:tcPr>
+            <w:tcW w:w="2570" w:type="dxa"/>
+            <w:shd w:val="clear" w:color="auto" w:fill="auto"/>
+          </w:tcPr>
+          <w:p>
+            <w:pPr>
+              <w:spacing w:after="0" w:line="240" w:lineRule="auto"/>
+              <w:rPr>
+                <w:rFonts w:ascii="Arial" w:hAnsi="Arial" w:cs="Arial"/>
+              </w:rPr>
+            </w:pPr>
+          </w:p>
+        </w:tc>
+        <w:tc>
+          <w:tcPr>
+            <w:tcW w:w="2795" w:type="dxa"/>
+            <w:shd w:val="clear" w:color="auto" w:fill="auto"/>
+          </w:tcPr>
+          <w:p>
+            <w:pPr>
+              <w:spacing w:after="0" w:line="240" w:lineRule="auto"/>
+              <w:jc w:val="center"/>
+              <w:rPr>
+                <w:rFonts w:ascii="Arial" w:hAnsi="Arial" w:cs="Arial"/>
+              </w:rPr>
+            </w:pPr>
+          </w:p>
+        </w:tc>
+        <w:tc>
+          <w:tcPr>
+            <w:tcW w:w="1693" w:type="dxa"/>
+            <w:shd w:val="clear" w:color="auto" w:fill="auto"/>
+          </w:tcPr>
+          <w:p>
+            <w:pPr>
+              <w:spacing w:after="0" w:line="240" w:lineRule="auto"/>
+              <w:jc w:val="center"/>
+              <w:rPr>
+                <w:rFonts w:ascii="Arial" w:hAnsi="Arial" w:cs="Arial"/>
+              </w:rPr>
+            </w:pPr>
+          </w:p>
+        </w:tc>
+      </w:tr>
+    </w:tbl>
+    <w:p>
+      <w:pPr>
+        <w:pStyle w:val="Sinespaciado1"/>
+        <w:spacing w:after="240"/>
+        <w:ind w:left="708" w:firstLine="0"/>
+        <w:rPr>
+          <w:sz w:val="24"/>
+          <w:szCs w:val="23"/>
+        </w:rPr>
+      </w:pPr>
+    </w:p>
+    <w:p>
+      <w:pPr>
+        <w:pStyle w:val="Sinespaciado1"/>
+        <w:spacing w:after="240"/>
+        <w:ind w:left="708" w:firstLine="0"/>
+        <w:rPr>
+          <w:sz w:val="24"/>
+          <w:szCs w:val="23"/>
+        </w:rPr>
+      </w:pPr>
+    </w:p>
+    <w:p>
+      <w:pPr>
+        <w:pStyle w:val="Sinespaciado1"/>
+        <w:spacing w:after="240"/>
+        <w:ind w:left="708" w:firstLine="0"/>
+        <w:rPr>
+          <w:sz w:val="24"/>
+          <w:szCs w:val="23"/>
+        </w:rPr>
+      </w:pPr>
+    </w:p>
+    <w:p>
+      <w:pPr>
+        <w:pStyle w:val="Sinespaciado1"/>
+        <w:spacing w:after="240"/>
+        <w:ind w:left="708" w:firstLine="0"/>
+        <w:rPr>
+          <w:sz w:val="24"/>
+          <w:szCs w:val="23"/>
+        </w:rPr>
+      </w:pPr>
     </w:p>
     <w:p/>
     <w:p>
@@ -24807,7 +27911,6 @@
       </w:pPr>
       <w:bookmarkStart w:id="113" w:name="_Toc525486373"/>
       <w:r>
-        <w:lastRenderedPageBreak/>
         <w:t>Casos de uso del sistema.</w:t>
       </w:r>
       <w:bookmarkEnd w:id="113"/>
@@ -24822,12 +27925,52 @@
           <w:szCs w:val="23"/>
         </w:rPr>
       </w:pPr>
-      <w:r>
+    </w:p>
+    <w:p>
+      <w:pPr>
+        <w:pStyle w:val="Sinespaciado1"/>
+        <w:spacing w:after="240"/>
+        <w:ind w:left="708" w:firstLine="0"/>
         <w:rPr>
           <w:sz w:val="24"/>
           <w:szCs w:val="23"/>
         </w:rPr>
-        <w:t xml:space="preserve">En el </w:t>
+      </w:pPr>
+      <w:r>
+        <w:rPr>
+          <w:sz w:val="24"/>
+          <w:szCs w:val="23"/>
+        </w:rPr>
+        <w:t>En este apartado se especificarán todos los casos de uso con los que interactúan los actores de forma que se puedan llevar a cabo los requisitos expuestos en los apartados anteriores.</w:t>
+      </w:r>
+    </w:p>
+    <w:p>
+      <w:pPr>
+        <w:pStyle w:val="Sinespaciado1"/>
+        <w:spacing w:after="240"/>
+        <w:ind w:left="708" w:firstLine="0"/>
+        <w:rPr>
+          <w:sz w:val="24"/>
+          <w:szCs w:val="23"/>
+        </w:rPr>
+      </w:pPr>
+    </w:p>
+    <w:p>
+      <w:pPr>
+        <w:pStyle w:val="Sinespaciado1"/>
+        <w:spacing w:after="240"/>
+        <w:ind w:left="708" w:firstLine="0"/>
+        <w:rPr>
+          <w:sz w:val="24"/>
+          <w:szCs w:val="23"/>
+        </w:rPr>
+      </w:pPr>
+      <w:r>
+        <w:rPr>
+          <w:sz w:val="24"/>
+          <w:szCs w:val="23"/>
+        </w:rPr>
+        <w:t>Poner tabla caso de uso…</w:t>
       </w:r>
     </w:p>
     <w:p/>
@@ -24858,13 +28001,733 @@
           <w:szCs w:val="23"/>
         </w:rPr>
       </w:pPr>
-      <w:r>
+    </w:p>
+    <w:p>
+      <w:pPr>
+        <w:pStyle w:val="Sinespaciado1"/>
+        <w:spacing w:after="240"/>
+        <w:ind w:left="708" w:firstLine="0"/>
         <w:rPr>
           <w:sz w:val="24"/>
           <w:szCs w:val="23"/>
         </w:rPr>
-        <w:t xml:space="preserve">En el </w:t>
-      </w:r>
+      </w:pPr>
+      <w:r>
+        <w:rPr>
+          <w:sz w:val="24"/>
+          <w:szCs w:val="23"/>
+        </w:rPr>
+        <w:t>En el siguiente apartado se han especificado todos los requisitos clasificados como no funcionales de forma que tengan un código que los diferencia unívocamente. Esto servirá para posteriormente realizar la matriz de trazabilidad.</w:t>
+      </w:r>
+    </w:p>
+    <w:p>
+      <w:pPr>
+        <w:pStyle w:val="Sinespaciado1"/>
+        <w:spacing w:after="240"/>
+        <w:ind w:left="708" w:firstLine="0"/>
+        <w:rPr>
+          <w:sz w:val="24"/>
+          <w:szCs w:val="23"/>
+        </w:rPr>
+      </w:pPr>
+    </w:p>
+    <w:p>
+      <w:pPr>
+        <w:pStyle w:val="Sinespaciado1"/>
+        <w:spacing w:after="240"/>
+        <w:ind w:left="360" w:firstLine="0"/>
+        <w:rPr>
+          <w:sz w:val="24"/>
+          <w:szCs w:val="23"/>
+        </w:rPr>
+      </w:pPr>
+    </w:p>
+    <w:tbl>
+      <w:tblPr>
+        <w:tblpPr w:leftFromText="142" w:rightFromText="142" w:vertAnchor="text" w:horzAnchor="margin" w:tblpY="25"/>
+        <w:tblOverlap w:val="never"/>
+        <w:tblW w:w="8766" w:type="dxa"/>
+        <w:tblBorders>
+          <w:top w:val="single" w:sz="18" w:space="0" w:color="4F81BD"/>
+          <w:left w:val="single" w:sz="18" w:space="0" w:color="4F81BD"/>
+          <w:bottom w:val="single" w:sz="18" w:space="0" w:color="4F81BD"/>
+          <w:right w:val="single" w:sz="18" w:space="0" w:color="4F81BD"/>
+          <w:insideH w:val="single" w:sz="2" w:space="0" w:color="4F81BD"/>
+        </w:tblBorders>
+        <w:tblLook w:val="04A0" w:firstRow="1" w:lastRow="0" w:firstColumn="1" w:lastColumn="0" w:noHBand="0" w:noVBand="1"/>
+      </w:tblPr>
+      <w:tblGrid>
+        <w:gridCol w:w="1708"/>
+        <w:gridCol w:w="2570"/>
+        <w:gridCol w:w="2795"/>
+        <w:gridCol w:w="1693"/>
+      </w:tblGrid>
+      <w:tr>
+        <w:trPr>
+          <w:tblHeader/>
+        </w:trPr>
+        <w:tc>
+          <w:tcPr>
+            <w:tcW w:w="1708" w:type="dxa"/>
+            <w:shd w:val="clear" w:color="auto" w:fill="4F81BD"/>
+          </w:tcPr>
+          <w:p>
+            <w:pPr>
+              <w:spacing w:after="0" w:line="240" w:lineRule="auto"/>
+              <w:rPr>
+                <w:rFonts w:ascii="Arial" w:hAnsi="Arial" w:cs="Arial"/>
+                <w:color w:val="FFFFFF"/>
+              </w:rPr>
+            </w:pPr>
+            <w:r>
+              <w:rPr>
+                <w:rFonts w:ascii="Arial" w:hAnsi="Arial" w:cs="Arial"/>
+                <w:color w:val="FFFFFF"/>
+              </w:rPr>
+              <w:t>NRQ</w:t>
+            </w:r>
+            <w:r>
+              <w:rPr>
+                <w:rFonts w:ascii="Arial" w:hAnsi="Arial" w:cs="Arial"/>
+                <w:color w:val="FFFFFF"/>
+              </w:rPr>
+              <w:t>-000</w:t>
+            </w:r>
+            <w:r>
+              <w:rPr>
+                <w:rFonts w:ascii="Arial" w:hAnsi="Arial" w:cs="Arial"/>
+                <w:color w:val="FFFFFF"/>
+              </w:rPr>
+              <w:t>1</w:t>
+            </w:r>
+          </w:p>
+        </w:tc>
+        <w:tc>
+          <w:tcPr>
+            <w:tcW w:w="7058" w:type="dxa"/>
+            <w:gridSpan w:val="3"/>
+            <w:shd w:val="clear" w:color="auto" w:fill="4F81BD"/>
+          </w:tcPr>
+          <w:p>
+            <w:pPr>
+              <w:spacing w:after="0" w:line="240" w:lineRule="auto"/>
+              <w:rPr>
+                <w:rFonts w:ascii="Arial" w:hAnsi="Arial" w:cs="Arial"/>
+                <w:color w:val="FFFFFF"/>
+              </w:rPr>
+            </w:pPr>
+            <w:r>
+              <w:rPr>
+                <w:rFonts w:ascii="Arial" w:hAnsi="Arial" w:cs="Arial"/>
+                <w:color w:val="FFFFFF"/>
+              </w:rPr>
+              <w:t>Presentar una interfaz y aspecto tecnológico</w:t>
+            </w:r>
+          </w:p>
+        </w:tc>
+      </w:tr>
+      <w:tr>
+        <w:tc>
+          <w:tcPr>
+            <w:tcW w:w="1708" w:type="dxa"/>
+            <w:shd w:val="clear" w:color="auto" w:fill="auto"/>
+          </w:tcPr>
+          <w:p>
+            <w:pPr>
+              <w:spacing w:after="0" w:line="240" w:lineRule="auto"/>
+              <w:rPr>
+                <w:rFonts w:ascii="Arial" w:hAnsi="Arial" w:cs="Arial"/>
+                <w:b/>
+              </w:rPr>
+            </w:pPr>
+            <w:r>
+              <w:rPr>
+                <w:rFonts w:ascii="Arial" w:hAnsi="Arial" w:cs="Arial"/>
+                <w:b/>
+              </w:rPr>
+              <w:t>Versión</w:t>
+            </w:r>
+          </w:p>
+        </w:tc>
+        <w:tc>
+          <w:tcPr>
+            <w:tcW w:w="7058" w:type="dxa"/>
+            <w:gridSpan w:val="3"/>
+            <w:shd w:val="clear" w:color="auto" w:fill="auto"/>
+          </w:tcPr>
+          <w:p>
+            <w:pPr>
+              <w:spacing w:after="0" w:line="240" w:lineRule="auto"/>
+              <w:rPr>
+                <w:rFonts w:ascii="Arial" w:hAnsi="Arial" w:cs="Arial"/>
+              </w:rPr>
+            </w:pPr>
+            <w:r>
+              <w:rPr>
+                <w:rFonts w:ascii="Arial" w:hAnsi="Arial" w:cs="Arial"/>
+              </w:rPr>
+              <w:t>1.1</w:t>
+            </w:r>
+          </w:p>
+        </w:tc>
+      </w:tr>
+      <w:tr>
+        <w:tc>
+          <w:tcPr>
+            <w:tcW w:w="1708" w:type="dxa"/>
+            <w:shd w:val="clear" w:color="auto" w:fill="auto"/>
+          </w:tcPr>
+          <w:p>
+            <w:pPr>
+              <w:spacing w:after="0" w:line="240" w:lineRule="auto"/>
+              <w:rPr>
+                <w:rFonts w:ascii="Arial" w:hAnsi="Arial" w:cs="Arial"/>
+                <w:b/>
+              </w:rPr>
+            </w:pPr>
+            <w:r>
+              <w:rPr>
+                <w:rFonts w:ascii="Arial" w:hAnsi="Arial" w:cs="Arial"/>
+                <w:b/>
+              </w:rPr>
+              <w:t>Autores</w:t>
+            </w:r>
+          </w:p>
+        </w:tc>
+        <w:tc>
+          <w:tcPr>
+            <w:tcW w:w="7058" w:type="dxa"/>
+            <w:gridSpan w:val="3"/>
+            <w:shd w:val="clear" w:color="auto" w:fill="auto"/>
+          </w:tcPr>
+          <w:p>
+            <w:pPr>
+              <w:spacing w:after="0" w:line="240" w:lineRule="auto"/>
+              <w:rPr>
+                <w:rFonts w:ascii="Arial" w:hAnsi="Arial" w:cs="Arial"/>
+                <w:spacing w:val="5"/>
+              </w:rPr>
+            </w:pPr>
+            <w:r>
+              <w:rPr>
+                <w:rFonts w:ascii="Arial" w:hAnsi="Arial" w:cs="Arial"/>
+              </w:rPr>
+              <w:t>Gestor Documental (Rodrigo Rey Duarte)</w:t>
+            </w:r>
+          </w:p>
+        </w:tc>
+      </w:tr>
+      <w:tr>
+        <w:tc>
+          <w:tcPr>
+            <w:tcW w:w="1708" w:type="dxa"/>
+            <w:shd w:val="clear" w:color="auto" w:fill="auto"/>
+          </w:tcPr>
+          <w:p>
+            <w:pPr>
+              <w:spacing w:after="0" w:line="240" w:lineRule="auto"/>
+              <w:rPr>
+                <w:rFonts w:ascii="Arial" w:hAnsi="Arial" w:cs="Arial"/>
+                <w:b/>
+              </w:rPr>
+            </w:pPr>
+            <w:r>
+              <w:rPr>
+                <w:rFonts w:ascii="Arial" w:hAnsi="Arial" w:cs="Arial"/>
+                <w:b/>
+              </w:rPr>
+              <w:t>Fuentes</w:t>
+            </w:r>
+          </w:p>
+        </w:tc>
+        <w:tc>
+          <w:tcPr>
+            <w:tcW w:w="7058" w:type="dxa"/>
+            <w:gridSpan w:val="3"/>
+            <w:shd w:val="clear" w:color="auto" w:fill="auto"/>
+          </w:tcPr>
+          <w:p>
+            <w:pPr>
+              <w:spacing w:after="0" w:line="240" w:lineRule="auto"/>
+              <w:rPr>
+                <w:rFonts w:ascii="Arial" w:hAnsi="Arial" w:cs="Arial"/>
+              </w:rPr>
+            </w:pPr>
+          </w:p>
+        </w:tc>
+      </w:tr>
+      <w:tr>
+        <w:tc>
+          <w:tcPr>
+            <w:tcW w:w="1708" w:type="dxa"/>
+            <w:shd w:val="clear" w:color="auto" w:fill="auto"/>
+          </w:tcPr>
+          <w:p>
+            <w:pPr>
+              <w:spacing w:after="0" w:line="240" w:lineRule="auto"/>
+              <w:rPr>
+                <w:rFonts w:ascii="Arial" w:hAnsi="Arial" w:cs="Arial"/>
+                <w:b/>
+              </w:rPr>
+            </w:pPr>
+            <w:r>
+              <w:rPr>
+                <w:rFonts w:ascii="Arial" w:hAnsi="Arial" w:cs="Arial"/>
+                <w:b/>
+              </w:rPr>
+              <w:t>Dependencias</w:t>
+            </w:r>
+          </w:p>
+        </w:tc>
+        <w:tc>
+          <w:tcPr>
+            <w:tcW w:w="7058" w:type="dxa"/>
+            <w:gridSpan w:val="3"/>
+            <w:shd w:val="clear" w:color="auto" w:fill="auto"/>
+          </w:tcPr>
+          <w:p>
+            <w:pPr>
+              <w:spacing w:after="0" w:line="240" w:lineRule="auto"/>
+              <w:rPr>
+                <w:rFonts w:ascii="Arial" w:hAnsi="Arial" w:cs="Arial"/>
+              </w:rPr>
+            </w:pPr>
+          </w:p>
+        </w:tc>
+      </w:tr>
+      <w:tr>
+        <w:tc>
+          <w:tcPr>
+            <w:tcW w:w="1708" w:type="dxa"/>
+            <w:shd w:val="clear" w:color="auto" w:fill="auto"/>
+          </w:tcPr>
+          <w:p>
+            <w:pPr>
+              <w:spacing w:after="0" w:line="240" w:lineRule="auto"/>
+              <w:rPr>
+                <w:rFonts w:ascii="Arial" w:hAnsi="Arial" w:cs="Arial"/>
+                <w:b/>
+              </w:rPr>
+            </w:pPr>
+            <w:r>
+              <w:rPr>
+                <w:rFonts w:ascii="Arial" w:hAnsi="Arial" w:cs="Arial"/>
+                <w:b/>
+              </w:rPr>
+              <w:t>Descripción</w:t>
+            </w:r>
+          </w:p>
+        </w:tc>
+        <w:tc>
+          <w:tcPr>
+            <w:tcW w:w="7058" w:type="dxa"/>
+            <w:gridSpan w:val="3"/>
+            <w:shd w:val="clear" w:color="auto" w:fill="auto"/>
+          </w:tcPr>
+          <w:p>
+            <w:pPr>
+              <w:spacing w:after="0" w:line="240" w:lineRule="auto"/>
+              <w:rPr>
+                <w:rFonts w:ascii="Arial" w:hAnsi="Arial" w:cs="Arial"/>
+              </w:rPr>
+            </w:pPr>
+            <w:r>
+              <w:rPr>
+                <w:rFonts w:ascii="Arial" w:hAnsi="Arial" w:cs="Arial"/>
+                <w:b/>
+                <w:i/>
+              </w:rPr>
+              <w:t>El sistema deberá</w:t>
+            </w:r>
+            <w:r>
+              <w:rPr>
+                <w:rFonts w:ascii="Arial" w:hAnsi="Arial" w:cs="Arial"/>
+              </w:rPr>
+              <w:t xml:space="preserve"> </w:t>
+            </w:r>
+          </w:p>
+          <w:p>
+            <w:pPr>
+              <w:spacing w:after="0" w:line="240" w:lineRule="auto"/>
+              <w:rPr>
+                <w:rFonts w:ascii="Arial" w:hAnsi="Arial" w:cs="Arial"/>
+              </w:rPr>
+            </w:pPr>
+          </w:p>
+        </w:tc>
+      </w:tr>
+      <w:tr>
+        <w:tc>
+          <w:tcPr>
+            <w:tcW w:w="1708" w:type="dxa"/>
+            <w:shd w:val="clear" w:color="auto" w:fill="auto"/>
+          </w:tcPr>
+          <w:p>
+            <w:pPr>
+              <w:spacing w:after="0" w:line="240" w:lineRule="auto"/>
+              <w:rPr>
+                <w:rFonts w:ascii="Arial" w:hAnsi="Arial" w:cs="Arial"/>
+                <w:b/>
+              </w:rPr>
+            </w:pPr>
+            <w:r>
+              <w:rPr>
+                <w:rFonts w:ascii="Arial" w:hAnsi="Arial" w:cs="Arial"/>
+                <w:b/>
+              </w:rPr>
+              <w:lastRenderedPageBreak/>
+              <w:t xml:space="preserve">Datos </w:t>
+            </w:r>
+          </w:p>
+          <w:p>
+            <w:pPr>
+              <w:spacing w:after="0" w:line="240" w:lineRule="auto"/>
+              <w:rPr>
+                <w:rFonts w:ascii="Arial" w:hAnsi="Arial" w:cs="Arial"/>
+                <w:b/>
+              </w:rPr>
+            </w:pPr>
+            <w:r>
+              <w:rPr>
+                <w:rFonts w:ascii="Arial" w:hAnsi="Arial" w:cs="Arial"/>
+                <w:b/>
+              </w:rPr>
+              <w:t>Específicos</w:t>
+            </w:r>
+          </w:p>
+        </w:tc>
+        <w:tc>
+          <w:tcPr>
+            <w:tcW w:w="7058" w:type="dxa"/>
+            <w:gridSpan w:val="3"/>
+            <w:shd w:val="clear" w:color="auto" w:fill="auto"/>
+          </w:tcPr>
+          <w:p>
+            <w:pPr>
+              <w:spacing w:after="0" w:line="240" w:lineRule="auto"/>
+              <w:rPr>
+                <w:rFonts w:ascii="Arial" w:hAnsi="Arial" w:cs="Arial"/>
+                <w:b/>
+                <w:i/>
+              </w:rPr>
+            </w:pPr>
+          </w:p>
+        </w:tc>
+      </w:tr>
+      <w:tr>
+        <w:tc>
+          <w:tcPr>
+            <w:tcW w:w="1708" w:type="dxa"/>
+            <w:shd w:val="clear" w:color="auto" w:fill="C6D9F1"/>
+          </w:tcPr>
+          <w:p>
+            <w:pPr>
+              <w:spacing w:after="0" w:line="240" w:lineRule="auto"/>
+              <w:jc w:val="center"/>
+              <w:rPr>
+                <w:rFonts w:ascii="Arial" w:hAnsi="Arial" w:cs="Arial"/>
+                <w:b/>
+              </w:rPr>
+            </w:pPr>
+            <w:r>
+              <w:rPr>
+                <w:rFonts w:ascii="Arial" w:hAnsi="Arial" w:cs="Arial"/>
+                <w:b/>
+              </w:rPr>
+              <w:t>Importancia</w:t>
+            </w:r>
+          </w:p>
+        </w:tc>
+        <w:tc>
+          <w:tcPr>
+            <w:tcW w:w="2570" w:type="dxa"/>
+            <w:shd w:val="clear" w:color="auto" w:fill="C6D9F1"/>
+          </w:tcPr>
+          <w:p>
+            <w:pPr>
+              <w:spacing w:after="0" w:line="240" w:lineRule="auto"/>
+              <w:jc w:val="center"/>
+              <w:rPr>
+                <w:rFonts w:ascii="Arial" w:hAnsi="Arial" w:cs="Arial"/>
+                <w:b/>
+              </w:rPr>
+            </w:pPr>
+            <w:r>
+              <w:rPr>
+                <w:rFonts w:ascii="Arial" w:hAnsi="Arial" w:cs="Arial"/>
+                <w:b/>
+                <w:bCs/>
+              </w:rPr>
+              <w:t>Urgencia</w:t>
+            </w:r>
+            <w:r>
+              <w:rPr>
+                <w:rFonts w:ascii="Arial" w:hAnsi="Arial" w:cs="Arial"/>
+                <w:b/>
+                <w:bCs/>
+              </w:rPr>
+              <w:t xml:space="preserve"> o acotación temporal</w:t>
+            </w:r>
+          </w:p>
+        </w:tc>
+        <w:tc>
+          <w:tcPr>
+            <w:tcW w:w="2795" w:type="dxa"/>
+            <w:shd w:val="clear" w:color="auto" w:fill="C6D9F1"/>
+          </w:tcPr>
+          <w:p>
+            <w:pPr>
+              <w:spacing w:after="0" w:line="240" w:lineRule="auto"/>
+              <w:jc w:val="center"/>
+              <w:rPr>
+                <w:rFonts w:ascii="Arial" w:hAnsi="Arial" w:cs="Arial"/>
+                <w:b/>
+              </w:rPr>
+            </w:pPr>
+            <w:r>
+              <w:rPr>
+                <w:rFonts w:ascii="Arial" w:hAnsi="Arial" w:cs="Arial"/>
+                <w:b/>
+                <w:bCs/>
+              </w:rPr>
+              <w:t>Estado</w:t>
+            </w:r>
+          </w:p>
+        </w:tc>
+        <w:tc>
+          <w:tcPr>
+            <w:tcW w:w="1693" w:type="dxa"/>
+            <w:shd w:val="clear" w:color="auto" w:fill="C6D9F1"/>
+          </w:tcPr>
+          <w:p>
+            <w:pPr>
+              <w:spacing w:after="0" w:line="240" w:lineRule="auto"/>
+              <w:jc w:val="center"/>
+              <w:rPr>
+                <w:rFonts w:ascii="Arial" w:hAnsi="Arial" w:cs="Arial"/>
+                <w:b/>
+              </w:rPr>
+            </w:pPr>
+            <w:r>
+              <w:rPr>
+                <w:rFonts w:ascii="Arial" w:hAnsi="Arial" w:cs="Arial"/>
+                <w:b/>
+                <w:bCs/>
+              </w:rPr>
+              <w:t>Estabilidad</w:t>
+            </w:r>
+          </w:p>
+        </w:tc>
+      </w:tr>
+      <w:tr>
+        <w:tc>
+          <w:tcPr>
+            <w:tcW w:w="1708" w:type="dxa"/>
+            <w:shd w:val="clear" w:color="auto" w:fill="auto"/>
+          </w:tcPr>
+          <w:p>
+            <w:pPr>
+              <w:spacing w:after="0" w:line="240" w:lineRule="auto"/>
+              <w:jc w:val="center"/>
+              <w:rPr>
+                <w:rFonts w:ascii="Arial" w:hAnsi="Arial" w:cs="Arial"/>
+              </w:rPr>
+            </w:pPr>
+            <w:r>
+              <w:rPr>
+                <w:rFonts w:ascii="Arial" w:hAnsi="Arial" w:cs="Arial"/>
+              </w:rPr>
+              <w:t>importante</w:t>
+            </w:r>
+          </w:p>
+        </w:tc>
+        <w:tc>
+          <w:tcPr>
+            <w:tcW w:w="2570" w:type="dxa"/>
+            <w:shd w:val="clear" w:color="auto" w:fill="auto"/>
+          </w:tcPr>
+          <w:p>
+            <w:pPr>
+              <w:spacing w:after="0" w:line="240" w:lineRule="auto"/>
+              <w:jc w:val="center"/>
+              <w:rPr>
+                <w:rFonts w:ascii="Arial" w:hAnsi="Arial" w:cs="Arial"/>
+              </w:rPr>
+            </w:pPr>
+            <w:r>
+              <w:rPr>
+                <w:rFonts w:ascii="Arial" w:hAnsi="Arial" w:cs="Arial"/>
+              </w:rPr>
+              <w:t>hay presión</w:t>
+            </w:r>
+          </w:p>
+        </w:tc>
+        <w:tc>
+          <w:tcPr>
+            <w:tcW w:w="2795" w:type="dxa"/>
+            <w:shd w:val="clear" w:color="auto" w:fill="auto"/>
+          </w:tcPr>
+          <w:p>
+            <w:pPr>
+              <w:spacing w:after="0" w:line="240" w:lineRule="auto"/>
+              <w:jc w:val="center"/>
+              <w:rPr>
+                <w:rFonts w:ascii="Arial" w:hAnsi="Arial" w:cs="Arial"/>
+              </w:rPr>
+            </w:pPr>
+            <w:r>
+              <w:rPr>
+                <w:rFonts w:ascii="Arial" w:hAnsi="Arial" w:cs="Arial"/>
+              </w:rPr>
+              <w:t xml:space="preserve">sin </w:t>
+            </w:r>
+            <w:r>
+              <w:rPr>
+                <w:rFonts w:ascii="Arial" w:hAnsi="Arial" w:cs="Arial"/>
+              </w:rPr>
+              <w:t>valida</w:t>
+            </w:r>
+            <w:r>
+              <w:rPr>
+                <w:rFonts w:ascii="Arial" w:hAnsi="Arial" w:cs="Arial"/>
+              </w:rPr>
+              <w:t>r</w:t>
+            </w:r>
+          </w:p>
+        </w:tc>
+        <w:tc>
+          <w:tcPr>
+            <w:tcW w:w="1693" w:type="dxa"/>
+            <w:shd w:val="clear" w:color="auto" w:fill="auto"/>
+          </w:tcPr>
+          <w:p>
+            <w:pPr>
+              <w:spacing w:after="0" w:line="240" w:lineRule="auto"/>
+              <w:jc w:val="center"/>
+              <w:rPr>
+                <w:rFonts w:ascii="Arial" w:hAnsi="Arial" w:cs="Arial"/>
+              </w:rPr>
+            </w:pPr>
+            <w:r>
+              <w:rPr>
+                <w:rFonts w:ascii="Arial" w:hAnsi="Arial" w:cs="Arial"/>
+              </w:rPr>
+              <w:t>alta</w:t>
+            </w:r>
+          </w:p>
+        </w:tc>
+      </w:tr>
+      <w:tr>
+        <w:tc>
+          <w:tcPr>
+            <w:tcW w:w="1708" w:type="dxa"/>
+            <w:shd w:val="clear" w:color="auto" w:fill="auto"/>
+          </w:tcPr>
+          <w:p>
+            <w:pPr>
+              <w:spacing w:after="0" w:line="240" w:lineRule="auto"/>
+              <w:rPr>
+                <w:rFonts w:ascii="Arial" w:hAnsi="Arial" w:cs="Arial"/>
+                <w:b/>
+              </w:rPr>
+            </w:pPr>
+            <w:r>
+              <w:rPr>
+                <w:rFonts w:ascii="Arial" w:hAnsi="Arial" w:cs="Arial"/>
+                <w:b/>
+              </w:rPr>
+              <w:t xml:space="preserve">Comentarios </w:t>
+            </w:r>
+          </w:p>
+        </w:tc>
+        <w:tc>
+          <w:tcPr>
+            <w:tcW w:w="2570" w:type="dxa"/>
+            <w:shd w:val="clear" w:color="auto" w:fill="auto"/>
+          </w:tcPr>
+          <w:p>
+            <w:pPr>
+              <w:spacing w:after="0" w:line="240" w:lineRule="auto"/>
+              <w:rPr>
+                <w:rFonts w:ascii="Arial" w:hAnsi="Arial" w:cs="Arial"/>
+              </w:rPr>
+            </w:pPr>
+            <w:r>
+              <w:rPr>
+                <w:rFonts w:ascii="Arial" w:hAnsi="Arial" w:cs="Arial"/>
+              </w:rPr>
+              <w:t xml:space="preserve">El </w:t>
+            </w:r>
+            <w:proofErr w:type="spellStart"/>
+            <w:r>
+              <w:rPr>
+                <w:rFonts w:ascii="Arial" w:hAnsi="Arial" w:cs="Arial"/>
+              </w:rPr>
+              <w:t>sis</w:t>
+            </w:r>
+            <w:proofErr w:type="spellEnd"/>
+            <w:r>
+              <w:rPr>
+                <w:rFonts w:ascii="Arial" w:hAnsi="Arial" w:cs="Arial"/>
+              </w:rPr>
+              <w:t>…</w:t>
+            </w:r>
+          </w:p>
+        </w:tc>
+        <w:tc>
+          <w:tcPr>
+            <w:tcW w:w="2795" w:type="dxa"/>
+            <w:shd w:val="clear" w:color="auto" w:fill="auto"/>
+          </w:tcPr>
+          <w:p>
+            <w:pPr>
+              <w:spacing w:after="0" w:line="240" w:lineRule="auto"/>
+              <w:jc w:val="center"/>
+              <w:rPr>
+                <w:rFonts w:ascii="Arial" w:hAnsi="Arial" w:cs="Arial"/>
+              </w:rPr>
+            </w:pPr>
+          </w:p>
+        </w:tc>
+        <w:tc>
+          <w:tcPr>
+            <w:tcW w:w="1693" w:type="dxa"/>
+            <w:shd w:val="clear" w:color="auto" w:fill="auto"/>
+          </w:tcPr>
+          <w:p>
+            <w:pPr>
+              <w:spacing w:after="0" w:line="240" w:lineRule="auto"/>
+              <w:jc w:val="center"/>
+              <w:rPr>
+                <w:rFonts w:ascii="Arial" w:hAnsi="Arial" w:cs="Arial"/>
+              </w:rPr>
+            </w:pPr>
+          </w:p>
+        </w:tc>
+      </w:tr>
+    </w:tbl>
+    <w:p>
+      <w:pPr>
+        <w:pStyle w:val="Sinespaciado1"/>
+        <w:spacing w:after="240"/>
+        <w:ind w:left="360" w:firstLine="0"/>
+        <w:rPr>
+          <w:sz w:val="24"/>
+          <w:szCs w:val="23"/>
+        </w:rPr>
+      </w:pPr>
+    </w:p>
+    <w:p/>
+    <w:p>
+      <w:pPr>
+        <w:pStyle w:val="Sinespaciado1"/>
+        <w:spacing w:after="240"/>
+        <w:ind w:left="708" w:firstLine="0"/>
+        <w:rPr>
+          <w:sz w:val="24"/>
+          <w:szCs w:val="23"/>
+        </w:rPr>
+      </w:pPr>
     </w:p>
     <w:p/>
     <w:p>
@@ -30820,7 +34683,7 @@
 </file>
 
 <file path=customXml/itemProps2.xml><?xml version="1.0" encoding="utf-8"?>
-<ds:datastoreItem xmlns:ds="http://schemas.openxmlformats.org/officeDocument/2006/customXml" ds:itemID="{333ABBAD-38A3-4BA0-A2BC-53D42A745882}">
+<ds:datastoreItem xmlns:ds="http://schemas.openxmlformats.org/officeDocument/2006/customXml" ds:itemID="{A7567147-A5B2-4F6C-8DA9-A8B6688752D0}">
   <ds:schemaRefs>
     <ds:schemaRef ds:uri="http://schemas.openxmlformats.org/officeDocument/2006/bibliography"/>
   </ds:schemaRefs>

</xml_diff>